<commit_message>
Update Software engineering Assignment.docx
</commit_message>
<xml_diff>
--- a/Software engineering Assignment.docx
+++ b/Software engineering Assignment.docx
@@ -2370,6 +2370,85 @@
           <w:szCs w:val="44"/>
         </w:rPr>
       </w:pPr>
+      <w:r>
+        <w:rPr>
+          <w:rFonts w:asciiTheme="majorHAnsi" w:hAnsiTheme="majorHAnsi" w:cs="Times New Roman"/>
+          <w:b/>
+          <w:noProof/>
+          <w:sz w:val="44"/>
+          <w:szCs w:val="44"/>
+        </w:rPr>
+        <w:lastRenderedPageBreak/>
+        <mc:AlternateContent>
+          <mc:Choice Requires="wps">
+            <w:drawing>
+              <wp:anchor distT="0" distB="0" distL="114300" distR="114300" simplePos="0" relativeHeight="251684864" behindDoc="0" locked="0" layoutInCell="1" allowOverlap="1" wp14:anchorId="716AD17F" wp14:editId="29F3E621">
+                <wp:simplePos x="0" y="0"/>
+                <wp:positionH relativeFrom="column">
+                  <wp:posOffset>2400300</wp:posOffset>
+                </wp:positionH>
+                <wp:positionV relativeFrom="paragraph">
+                  <wp:posOffset>105410</wp:posOffset>
+                </wp:positionV>
+                <wp:extent cx="771525" cy="809625"/>
+                <wp:effectExtent l="0" t="0" r="28575" b="28575"/>
+                <wp:wrapNone/>
+                <wp:docPr id="1" name="Flowchart: Connector 1"/>
+                <wp:cNvGraphicFramePr/>
+                <a:graphic xmlns:a="http://schemas.openxmlformats.org/drawingml/2006/main">
+                  <a:graphicData uri="http://schemas.microsoft.com/office/word/2010/wordprocessingShape">
+                    <wps:wsp>
+                      <wps:cNvSpPr/>
+                      <wps:spPr>
+                        <a:xfrm>
+                          <a:off x="0" y="0"/>
+                          <a:ext cx="771525" cy="809625"/>
+                        </a:xfrm>
+                        <a:prstGeom prst="flowChartConnector">
+                          <a:avLst/>
+                        </a:prstGeom>
+                      </wps:spPr>
+                      <wps:style>
+                        <a:lnRef idx="2">
+                          <a:schemeClr val="accent6"/>
+                        </a:lnRef>
+                        <a:fillRef idx="1">
+                          <a:schemeClr val="lt1"/>
+                        </a:fillRef>
+                        <a:effectRef idx="0">
+                          <a:schemeClr val="accent6"/>
+                        </a:effectRef>
+                        <a:fontRef idx="minor">
+                          <a:schemeClr val="dk1"/>
+                        </a:fontRef>
+                      </wps:style>
+                      <wps:bodyPr rot="0" spcFirstLastPara="0" vertOverflow="overflow" horzOverflow="overflow" vert="horz" wrap="square" lIns="91440" tIns="45720" rIns="91440" bIns="45720" numCol="1" spcCol="0" rtlCol="0" fromWordArt="0" anchor="ctr" anchorCtr="0" forceAA="0" compatLnSpc="1">
+                        <a:prstTxWarp prst="textNoShape">
+                          <a:avLst/>
+                        </a:prstTxWarp>
+                        <a:noAutofit/>
+                      </wps:bodyPr>
+                    </wps:wsp>
+                  </a:graphicData>
+                </a:graphic>
+                <wp14:sizeRelV relativeFrom="margin">
+                  <wp14:pctHeight>0</wp14:pctHeight>
+                </wp14:sizeRelV>
+              </wp:anchor>
+            </w:drawing>
+          </mc:Choice>
+          <mc:Fallback>
+            <w:pict>
+              <v:shapetype w14:anchorId="60CCB04C" id="_x0000_t120" coordsize="21600,21600" o:spt="120" path="m10800,qx,10800,10800,21600,21600,10800,10800,xe">
+                <v:path gradientshapeok="t" o:connecttype="custom" o:connectlocs="10800,0;3163,3163;0,10800;3163,18437;10800,21600;18437,18437;21600,10800;18437,3163" textboxrect="3163,3163,18437,18437"/>
+              </v:shapetype>
+              <v:shape id="Flowchart: Connector 1" o:spid="_x0000_s1026" type="#_x0000_t120" style="position:absolute;margin-left:189pt;margin-top:8.3pt;width:60.75pt;height:63.75pt;z-index:251684864;visibility:visible;mso-wrap-style:square;mso-height-percent:0;mso-wrap-distance-left:9pt;mso-wrap-distance-top:0;mso-wrap-distance-right:9pt;mso-wrap-distance-bottom:0;mso-position-horizontal:absolute;mso-position-horizontal-relative:text;mso-position-vertical:absolute;mso-position-vertical-relative:text;mso-height-percent:0;mso-height-relative:margin;v-text-anchor:middle" o:gfxdata="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" fillcolor="white [3201]" strokecolor="#70ad47 [3209]" strokeweight="1pt">
+                <v:stroke joinstyle="miter"/>
+              </v:shape>
+            </w:pict>
+          </mc:Fallback>
+        </mc:AlternateContent>
+      </w:r>
     </w:p>
     <w:p>
       <w:pPr>
@@ -2380,6 +2459,80 @@
           <w:szCs w:val="44"/>
         </w:rPr>
       </w:pPr>
+      <w:r>
+        <w:rPr>
+          <w:rFonts w:asciiTheme="majorHAnsi" w:hAnsiTheme="majorHAnsi" w:cs="Times New Roman"/>
+          <w:b/>
+          <w:noProof/>
+          <w:sz w:val="44"/>
+          <w:szCs w:val="44"/>
+        </w:rPr>
+        <mc:AlternateContent>
+          <mc:Choice Requires="wps">
+            <w:drawing>
+              <wp:anchor distT="0" distB="0" distL="114300" distR="114300" simplePos="0" relativeHeight="251685888" behindDoc="0" locked="0" layoutInCell="1" allowOverlap="1">
+                <wp:simplePos x="0" y="0"/>
+                <wp:positionH relativeFrom="column">
+                  <wp:posOffset>2771775</wp:posOffset>
+                </wp:positionH>
+                <wp:positionV relativeFrom="paragraph">
+                  <wp:posOffset>464185</wp:posOffset>
+                </wp:positionV>
+                <wp:extent cx="0" cy="285750"/>
+                <wp:effectExtent l="76200" t="0" r="57150" b="57150"/>
+                <wp:wrapNone/>
+                <wp:docPr id="10" name="Straight Arrow Connector 10"/>
+                <wp:cNvGraphicFramePr/>
+                <a:graphic xmlns:a="http://schemas.openxmlformats.org/drawingml/2006/main">
+                  <a:graphicData uri="http://schemas.microsoft.com/office/word/2010/wordprocessingShape">
+                    <wps:wsp>
+                      <wps:cNvCnPr/>
+                      <wps:spPr>
+                        <a:xfrm>
+                          <a:off x="0" y="0"/>
+                          <a:ext cx="0" cy="285750"/>
+                        </a:xfrm>
+                        <a:prstGeom prst="straightConnector1">
+                          <a:avLst/>
+                        </a:prstGeom>
+                        <a:ln>
+                          <a:tailEnd type="triangle"/>
+                        </a:ln>
+                      </wps:spPr>
+                      <wps:style>
+                        <a:lnRef idx="1">
+                          <a:schemeClr val="accent1"/>
+                        </a:lnRef>
+                        <a:fillRef idx="0">
+                          <a:schemeClr val="accent1"/>
+                        </a:fillRef>
+                        <a:effectRef idx="0">
+                          <a:schemeClr val="accent1"/>
+                        </a:effectRef>
+                        <a:fontRef idx="minor">
+                          <a:schemeClr val="tx1"/>
+                        </a:fontRef>
+                      </wps:style>
+                      <wps:bodyPr/>
+                    </wps:wsp>
+                  </a:graphicData>
+                </a:graphic>
+              </wp:anchor>
+            </w:drawing>
+          </mc:Choice>
+          <mc:Fallback>
+            <w:pict>
+              <v:shapetype w14:anchorId="011B0340" id="_x0000_t32" coordsize="21600,21600" o:spt="32" o:oned="t" path="m,l21600,21600e" filled="f">
+                <v:path arrowok="t" fillok="f" o:connecttype="none"/>
+                <o:lock v:ext="edit" shapetype="t"/>
+              </v:shapetype>
+              <v:shape id="Straight Arrow Connector 10" o:spid="_x0000_s1026" type="#_x0000_t32" style="position:absolute;margin-left:218.25pt;margin-top:36.55pt;width:0;height:22.5pt;z-index:251685888;visibility:visible;mso-wrap-style:square;mso-wrap-distance-left:9pt;mso-wrap-distance-top:0;mso-wrap-distance-right:9pt;mso-wrap-distance-bottom:0;mso-position-horizontal:absolute;mso-position-horizontal-relative:text;mso-position-vertical:absolute;mso-position-vertical-relative:text" o:gfxdata="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" strokecolor="#5b9bd5 [3204]" strokeweight=".5pt">
+                <v:stroke endarrow="block" joinstyle="miter"/>
+              </v:shape>
+            </w:pict>
+          </mc:Fallback>
+        </mc:AlternateContent>
+      </w:r>
     </w:p>
     <w:p>
       <w:pPr>
@@ -2390,6 +2543,101 @@
           <w:szCs w:val="44"/>
         </w:rPr>
       </w:pPr>
+      <w:r>
+        <w:rPr>
+          <w:rFonts w:asciiTheme="majorHAnsi" w:hAnsiTheme="majorHAnsi" w:cs="Times New Roman"/>
+          <w:b/>
+          <w:noProof/>
+          <w:sz w:val="44"/>
+          <w:szCs w:val="44"/>
+        </w:rPr>
+        <mc:AlternateContent>
+          <mc:Choice Requires="wps">
+            <w:drawing>
+              <wp:anchor distT="0" distB="0" distL="114300" distR="114300" simplePos="0" relativeHeight="251686912" behindDoc="0" locked="0" layoutInCell="1" allowOverlap="1" wp14:anchorId="2D9761B1" wp14:editId="238B9C3E">
+                <wp:simplePos x="0" y="0"/>
+                <wp:positionH relativeFrom="column">
+                  <wp:posOffset>2124075</wp:posOffset>
+                </wp:positionH>
+                <wp:positionV relativeFrom="paragraph">
+                  <wp:posOffset>309245</wp:posOffset>
+                </wp:positionV>
+                <wp:extent cx="1266825" cy="381000"/>
+                <wp:effectExtent l="0" t="0" r="28575" b="19050"/>
+                <wp:wrapNone/>
+                <wp:docPr id="11" name="Rectangle 11"/>
+                <wp:cNvGraphicFramePr/>
+                <a:graphic xmlns:a="http://schemas.openxmlformats.org/drawingml/2006/main">
+                  <a:graphicData uri="http://schemas.microsoft.com/office/word/2010/wordprocessingShape">
+                    <wps:wsp>
+                      <wps:cNvSpPr/>
+                      <wps:spPr>
+                        <a:xfrm>
+                          <a:off x="0" y="0"/>
+                          <a:ext cx="1266825" cy="381000"/>
+                        </a:xfrm>
+                        <a:prstGeom prst="rect">
+                          <a:avLst/>
+                        </a:prstGeom>
+                      </wps:spPr>
+                      <wps:style>
+                        <a:lnRef idx="2">
+                          <a:schemeClr val="accent6"/>
+                        </a:lnRef>
+                        <a:fillRef idx="1">
+                          <a:schemeClr val="lt1"/>
+                        </a:fillRef>
+                        <a:effectRef idx="0">
+                          <a:schemeClr val="accent6"/>
+                        </a:effectRef>
+                        <a:fontRef idx="minor">
+                          <a:schemeClr val="dk1"/>
+                        </a:fontRef>
+                      </wps:style>
+                      <wps:txbx>
+                        <w:txbxContent>
+                          <w:p>
+                            <w:pPr>
+                              <w:jc w:val="center"/>
+                            </w:pPr>
+                            <w:r>
+                              <w:t>process</w:t>
+                            </w:r>
+                          </w:p>
+                        </w:txbxContent>
+                      </wps:txbx>
+                      <wps:bodyPr rot="0" spcFirstLastPara="0" vertOverflow="overflow" horzOverflow="overflow" vert="horz" wrap="square" lIns="91440" tIns="45720" rIns="91440" bIns="45720" numCol="1" spcCol="0" rtlCol="0" fromWordArt="0" anchor="ctr" anchorCtr="0" forceAA="0" compatLnSpc="1">
+                        <a:prstTxWarp prst="textNoShape">
+                          <a:avLst/>
+                        </a:prstTxWarp>
+                        <a:noAutofit/>
+                      </wps:bodyPr>
+                    </wps:wsp>
+                  </a:graphicData>
+                </a:graphic>
+              </wp:anchor>
+            </w:drawing>
+          </mc:Choice>
+          <mc:Fallback>
+            <w:pict>
+              <v:rect w14:anchorId="2D9761B1" id="Rectangle 11" o:spid="_x0000_s1026" style="position:absolute;margin-left:167.25pt;margin-top:24.35pt;width:99.75pt;height:30pt;z-index:251686912;visibility:visible;mso-wrap-style:square;mso-wrap-distance-left:9pt;mso-wrap-distance-top:0;mso-wrap-distance-right:9pt;mso-wrap-distance-bottom:0;mso-position-horizontal:absolute;mso-position-horizontal-relative:text;mso-position-vertical:absolute;mso-position-vertical-relative:text;v-text-anchor:middle" o:gfxdata="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" fillcolor="white [3201]" strokecolor="#70ad47 [3209]" strokeweight="1pt">
+                <v:textbox>
+                  <w:txbxContent>
+                    <w:p>
+                      <w:pPr>
+                        <w:jc w:val="center"/>
+                      </w:pPr>
+                      <w:r>
+                        <w:t>process</w:t>
+                      </w:r>
+                    </w:p>
+                  </w:txbxContent>
+                </v:textbox>
+              </v:rect>
+            </w:pict>
+          </mc:Fallback>
+        </mc:AlternateContent>
+      </w:r>
     </w:p>
     <w:p>
       <w:pPr>
@@ -2400,36 +2648,1705 @@
           <w:szCs w:val="44"/>
         </w:rPr>
       </w:pPr>
+      <w:r>
+        <w:rPr>
+          <w:rFonts w:asciiTheme="majorHAnsi" w:hAnsiTheme="majorHAnsi" w:cs="Times New Roman"/>
+          <w:b/>
+          <w:noProof/>
+          <w:sz w:val="44"/>
+          <w:szCs w:val="44"/>
+        </w:rPr>
+        <mc:AlternateContent>
+          <mc:Choice Requires="wps">
+            <w:drawing>
+              <wp:anchor distT="0" distB="0" distL="114300" distR="114300" simplePos="0" relativeHeight="251688960" behindDoc="0" locked="0" layoutInCell="1" allowOverlap="1" wp14:anchorId="0745E423" wp14:editId="1F4DC598">
+                <wp:simplePos x="0" y="0"/>
+                <wp:positionH relativeFrom="column">
+                  <wp:posOffset>-9525</wp:posOffset>
+                </wp:positionH>
+                <wp:positionV relativeFrom="paragraph">
+                  <wp:posOffset>477520</wp:posOffset>
+                </wp:positionV>
+                <wp:extent cx="5962650" cy="76200"/>
+                <wp:effectExtent l="0" t="0" r="19050" b="19050"/>
+                <wp:wrapNone/>
+                <wp:docPr id="17" name="Rectangle 17"/>
+                <wp:cNvGraphicFramePr/>
+                <a:graphic xmlns:a="http://schemas.openxmlformats.org/drawingml/2006/main">
+                  <a:graphicData uri="http://schemas.microsoft.com/office/word/2010/wordprocessingShape">
+                    <wps:wsp>
+                      <wps:cNvSpPr/>
+                      <wps:spPr>
+                        <a:xfrm>
+                          <a:off x="0" y="0"/>
+                          <a:ext cx="5962650" cy="76200"/>
+                        </a:xfrm>
+                        <a:prstGeom prst="rect">
+                          <a:avLst/>
+                        </a:prstGeom>
+                      </wps:spPr>
+                      <wps:style>
+                        <a:lnRef idx="2">
+                          <a:schemeClr val="accent6"/>
+                        </a:lnRef>
+                        <a:fillRef idx="1">
+                          <a:schemeClr val="lt1"/>
+                        </a:fillRef>
+                        <a:effectRef idx="0">
+                          <a:schemeClr val="accent6"/>
+                        </a:effectRef>
+                        <a:fontRef idx="minor">
+                          <a:schemeClr val="dk1"/>
+                        </a:fontRef>
+                      </wps:style>
+                      <wps:bodyPr rot="0" spcFirstLastPara="0" vertOverflow="overflow" horzOverflow="overflow" vert="horz" wrap="square" lIns="91440" tIns="45720" rIns="91440" bIns="45720" numCol="1" spcCol="0" rtlCol="0" fromWordArt="0" anchor="ctr" anchorCtr="0" forceAA="0" compatLnSpc="1">
+                        <a:prstTxWarp prst="textNoShape">
+                          <a:avLst/>
+                        </a:prstTxWarp>
+                        <a:noAutofit/>
+                      </wps:bodyPr>
+                    </wps:wsp>
+                  </a:graphicData>
+                </a:graphic>
+              </wp:anchor>
+            </w:drawing>
+          </mc:Choice>
+          <mc:Fallback>
+            <w:pict>
+              <v:rect w14:anchorId="570B1E0E" id="Rectangle 17" o:spid="_x0000_s1026" style="position:absolute;margin-left:-.75pt;margin-top:37.6pt;width:469.5pt;height:6pt;z-index:251688960;visibility:visible;mso-wrap-style:square;mso-wrap-distance-left:9pt;mso-wrap-distance-top:0;mso-wrap-distance-right:9pt;mso-wrap-distance-bottom:0;mso-position-horizontal:absolute;mso-position-horizontal-relative:text;mso-position-vertical:absolute;mso-position-vertical-relative:text;v-text-anchor:middle" o:gfxdata="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" fillcolor="white [3201]" strokecolor="#70ad47 [3209]" strokeweight="1pt"/>
+            </w:pict>
+          </mc:Fallback>
+        </mc:AlternateContent>
+      </w:r>
+      <w:r>
+        <w:rPr>
+          <w:rFonts w:asciiTheme="majorHAnsi" w:hAnsiTheme="majorHAnsi" w:cs="Times New Roman"/>
+          <w:b/>
+          <w:noProof/>
+          <w:sz w:val="44"/>
+          <w:szCs w:val="44"/>
+        </w:rPr>
+        <mc:AlternateContent>
+          <mc:Choice Requires="wps">
+            <w:drawing>
+              <wp:anchor distT="0" distB="0" distL="114300" distR="114300" simplePos="0" relativeHeight="251687936" behindDoc="0" locked="0" layoutInCell="1" allowOverlap="1" wp14:anchorId="05A21883" wp14:editId="36930739">
+                <wp:simplePos x="0" y="0"/>
+                <wp:positionH relativeFrom="column">
+                  <wp:posOffset>2762250</wp:posOffset>
+                </wp:positionH>
+                <wp:positionV relativeFrom="paragraph">
+                  <wp:posOffset>201295</wp:posOffset>
+                </wp:positionV>
+                <wp:extent cx="0" cy="209550"/>
+                <wp:effectExtent l="76200" t="0" r="57150" b="57150"/>
+                <wp:wrapNone/>
+                <wp:docPr id="13" name="Straight Arrow Connector 13"/>
+                <wp:cNvGraphicFramePr/>
+                <a:graphic xmlns:a="http://schemas.openxmlformats.org/drawingml/2006/main">
+                  <a:graphicData uri="http://schemas.microsoft.com/office/word/2010/wordprocessingShape">
+                    <wps:wsp>
+                      <wps:cNvCnPr/>
+                      <wps:spPr>
+                        <a:xfrm>
+                          <a:off x="0" y="0"/>
+                          <a:ext cx="0" cy="209550"/>
+                        </a:xfrm>
+                        <a:prstGeom prst="straightConnector1">
+                          <a:avLst/>
+                        </a:prstGeom>
+                        <a:ln>
+                          <a:tailEnd type="triangle"/>
+                        </a:ln>
+                      </wps:spPr>
+                      <wps:style>
+                        <a:lnRef idx="1">
+                          <a:schemeClr val="accent1"/>
+                        </a:lnRef>
+                        <a:fillRef idx="0">
+                          <a:schemeClr val="accent1"/>
+                        </a:fillRef>
+                        <a:effectRef idx="0">
+                          <a:schemeClr val="accent1"/>
+                        </a:effectRef>
+                        <a:fontRef idx="minor">
+                          <a:schemeClr val="tx1"/>
+                        </a:fontRef>
+                      </wps:style>
+                      <wps:bodyPr/>
+                    </wps:wsp>
+                  </a:graphicData>
+                </a:graphic>
+              </wp:anchor>
+            </w:drawing>
+          </mc:Choice>
+          <mc:Fallback>
+            <w:pict>
+              <v:shape w14:anchorId="146B72B7" id="Straight Arrow Connector 13" o:spid="_x0000_s1026" type="#_x0000_t32" style="position:absolute;margin-left:217.5pt;margin-top:15.85pt;width:0;height:16.5pt;z-index:251687936;visibility:visible;mso-wrap-style:square;mso-wrap-distance-left:9pt;mso-wrap-distance-top:0;mso-wrap-distance-right:9pt;mso-wrap-distance-bottom:0;mso-position-horizontal:absolute;mso-position-horizontal-relative:text;mso-position-vertical:absolute;mso-position-vertical-relative:text" o:gfxdata="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" strokecolor="#5b9bd5 [3204]" strokeweight=".5pt">
+                <v:stroke endarrow="block" joinstyle="miter"/>
+              </v:shape>
+            </w:pict>
+          </mc:Fallback>
+        </mc:AlternateContent>
+      </w:r>
     </w:p>
     <w:p>
       <w:pPr>
-        <w:rPr>
-          <w:rFonts w:asciiTheme="majorHAnsi" w:hAnsiTheme="majorHAnsi" w:cs="Times New Roman"/>
-          <w:b/>
-          <w:sz w:val="44"/>
-          <w:szCs w:val="44"/>
-        </w:rPr>
-      </w:pPr>
+        <w:tabs>
+          <w:tab w:val="left" w:pos="1710"/>
+        </w:tabs>
+        <w:rPr>
+          <w:rFonts w:asciiTheme="majorHAnsi" w:hAnsiTheme="majorHAnsi" w:cs="Times New Roman"/>
+          <w:b/>
+          <w:sz w:val="44"/>
+          <w:szCs w:val="44"/>
+        </w:rPr>
+      </w:pPr>
+      <w:r>
+        <w:rPr>
+          <w:rFonts w:asciiTheme="majorHAnsi" w:hAnsiTheme="majorHAnsi" w:cs="Times New Roman"/>
+          <w:b/>
+          <w:noProof/>
+          <w:sz w:val="44"/>
+          <w:szCs w:val="44"/>
+        </w:rPr>
+        <mc:AlternateContent>
+          <mc:Choice Requires="wps">
+            <w:drawing>
+              <wp:anchor distT="0" distB="0" distL="114300" distR="114300" simplePos="0" relativeHeight="251706368" behindDoc="0" locked="0" layoutInCell="1" allowOverlap="1" wp14:anchorId="43F35229" wp14:editId="68A3C895">
+                <wp:simplePos x="0" y="0"/>
+                <wp:positionH relativeFrom="column">
+                  <wp:posOffset>5819775</wp:posOffset>
+                </wp:positionH>
+                <wp:positionV relativeFrom="paragraph">
+                  <wp:posOffset>76200</wp:posOffset>
+                </wp:positionV>
+                <wp:extent cx="0" cy="238125"/>
+                <wp:effectExtent l="76200" t="0" r="57150" b="47625"/>
+                <wp:wrapNone/>
+                <wp:docPr id="42" name="Straight Arrow Connector 42"/>
+                <wp:cNvGraphicFramePr/>
+                <a:graphic xmlns:a="http://schemas.openxmlformats.org/drawingml/2006/main">
+                  <a:graphicData uri="http://schemas.microsoft.com/office/word/2010/wordprocessingShape">
+                    <wps:wsp>
+                      <wps:cNvCnPr/>
+                      <wps:spPr>
+                        <a:xfrm>
+                          <a:off x="0" y="0"/>
+                          <a:ext cx="0" cy="238125"/>
+                        </a:xfrm>
+                        <a:prstGeom prst="straightConnector1">
+                          <a:avLst/>
+                        </a:prstGeom>
+                        <a:ln>
+                          <a:tailEnd type="triangle"/>
+                        </a:ln>
+                      </wps:spPr>
+                      <wps:style>
+                        <a:lnRef idx="1">
+                          <a:schemeClr val="accent1"/>
+                        </a:lnRef>
+                        <a:fillRef idx="0">
+                          <a:schemeClr val="accent1"/>
+                        </a:fillRef>
+                        <a:effectRef idx="0">
+                          <a:schemeClr val="accent1"/>
+                        </a:effectRef>
+                        <a:fontRef idx="minor">
+                          <a:schemeClr val="tx1"/>
+                        </a:fontRef>
+                      </wps:style>
+                      <wps:bodyPr/>
+                    </wps:wsp>
+                  </a:graphicData>
+                </a:graphic>
+                <wp14:sizeRelH relativeFrom="margin">
+                  <wp14:pctWidth>0</wp14:pctWidth>
+                </wp14:sizeRelH>
+                <wp14:sizeRelV relativeFrom="margin">
+                  <wp14:pctHeight>0</wp14:pctHeight>
+                </wp14:sizeRelV>
+              </wp:anchor>
+            </w:drawing>
+          </mc:Choice>
+          <mc:Fallback>
+            <w:pict>
+              <v:shape w14:anchorId="08291527" id="Straight Arrow Connector 42" o:spid="_x0000_s1026" type="#_x0000_t32" style="position:absolute;margin-left:458.25pt;margin-top:6pt;width:0;height:18.75pt;z-index:251706368;visibility:visible;mso-wrap-style:square;mso-width-percent:0;mso-height-percent:0;mso-wrap-distance-left:9pt;mso-wrap-distance-top:0;mso-wrap-distance-right:9pt;mso-wrap-distance-bottom:0;mso-position-horizontal:absolute;mso-position-horizontal-relative:text;mso-position-vertical:absolute;mso-position-vertical-relative:text;mso-width-percent:0;mso-height-percent:0;mso-width-relative:margin;mso-height-relative:margin" o:gfxdata="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" strokecolor="#5b9bd5 [3204]" strokeweight=".5pt">
+                <v:stroke endarrow="block" joinstyle="miter"/>
+              </v:shape>
+            </w:pict>
+          </mc:Fallback>
+        </mc:AlternateContent>
+      </w:r>
+      <w:r>
+        <w:rPr>
+          <w:rFonts w:asciiTheme="majorHAnsi" w:hAnsiTheme="majorHAnsi" w:cs="Times New Roman"/>
+          <w:b/>
+          <w:noProof/>
+          <w:sz w:val="44"/>
+          <w:szCs w:val="44"/>
+        </w:rPr>
+        <mc:AlternateContent>
+          <mc:Choice Requires="wps">
+            <w:drawing>
+              <wp:anchor distT="0" distB="0" distL="114300" distR="114300" simplePos="0" relativeHeight="251704320" behindDoc="0" locked="0" layoutInCell="1" allowOverlap="1" wp14:anchorId="592F72BF" wp14:editId="0C51EEEB">
+                <wp:simplePos x="0" y="0"/>
+                <wp:positionH relativeFrom="column">
+                  <wp:posOffset>2752725</wp:posOffset>
+                </wp:positionH>
+                <wp:positionV relativeFrom="paragraph">
+                  <wp:posOffset>76200</wp:posOffset>
+                </wp:positionV>
+                <wp:extent cx="0" cy="238125"/>
+                <wp:effectExtent l="76200" t="0" r="57150" b="47625"/>
+                <wp:wrapNone/>
+                <wp:docPr id="41" name="Straight Arrow Connector 41"/>
+                <wp:cNvGraphicFramePr/>
+                <a:graphic xmlns:a="http://schemas.openxmlformats.org/drawingml/2006/main">
+                  <a:graphicData uri="http://schemas.microsoft.com/office/word/2010/wordprocessingShape">
+                    <wps:wsp>
+                      <wps:cNvCnPr/>
+                      <wps:spPr>
+                        <a:xfrm>
+                          <a:off x="0" y="0"/>
+                          <a:ext cx="0" cy="238125"/>
+                        </a:xfrm>
+                        <a:prstGeom prst="straightConnector1">
+                          <a:avLst/>
+                        </a:prstGeom>
+                        <a:ln>
+                          <a:tailEnd type="triangle"/>
+                        </a:ln>
+                      </wps:spPr>
+                      <wps:style>
+                        <a:lnRef idx="1">
+                          <a:schemeClr val="accent1"/>
+                        </a:lnRef>
+                        <a:fillRef idx="0">
+                          <a:schemeClr val="accent1"/>
+                        </a:fillRef>
+                        <a:effectRef idx="0">
+                          <a:schemeClr val="accent1"/>
+                        </a:effectRef>
+                        <a:fontRef idx="minor">
+                          <a:schemeClr val="tx1"/>
+                        </a:fontRef>
+                      </wps:style>
+                      <wps:bodyPr/>
+                    </wps:wsp>
+                  </a:graphicData>
+                </a:graphic>
+                <wp14:sizeRelH relativeFrom="margin">
+                  <wp14:pctWidth>0</wp14:pctWidth>
+                </wp14:sizeRelH>
+                <wp14:sizeRelV relativeFrom="margin">
+                  <wp14:pctHeight>0</wp14:pctHeight>
+                </wp14:sizeRelV>
+              </wp:anchor>
+            </w:drawing>
+          </mc:Choice>
+          <mc:Fallback>
+            <w:pict>
+              <v:shape w14:anchorId="0074DE58" id="Straight Arrow Connector 41" o:spid="_x0000_s1026" type="#_x0000_t32" style="position:absolute;margin-left:216.75pt;margin-top:6pt;width:0;height:18.75pt;z-index:251704320;visibility:visible;mso-wrap-style:square;mso-width-percent:0;mso-height-percent:0;mso-wrap-distance-left:9pt;mso-wrap-distance-top:0;mso-wrap-distance-right:9pt;mso-wrap-distance-bottom:0;mso-position-horizontal:absolute;mso-position-horizontal-relative:text;mso-position-vertical:absolute;mso-position-vertical-relative:text;mso-width-percent:0;mso-height-percent:0;mso-width-relative:margin;mso-height-relative:margin" o:gfxdata="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" strokecolor="#5b9bd5 [3204]" strokeweight=".5pt">
+                <v:stroke endarrow="block" joinstyle="miter"/>
+              </v:shape>
+            </w:pict>
+          </mc:Fallback>
+        </mc:AlternateContent>
+      </w:r>
+      <w:r>
+        <w:rPr>
+          <w:rFonts w:asciiTheme="majorHAnsi" w:hAnsiTheme="majorHAnsi" w:cs="Times New Roman"/>
+          <w:b/>
+          <w:noProof/>
+          <w:sz w:val="44"/>
+          <w:szCs w:val="44"/>
+        </w:rPr>
+        <mc:AlternateContent>
+          <mc:Choice Requires="wps">
+            <w:drawing>
+              <wp:anchor distT="0" distB="0" distL="114300" distR="114300" simplePos="0" relativeHeight="251692032" behindDoc="0" locked="0" layoutInCell="1" allowOverlap="1" wp14:anchorId="3E476591" wp14:editId="54104E5B">
+                <wp:simplePos x="0" y="0"/>
+                <wp:positionH relativeFrom="column">
+                  <wp:posOffset>114300</wp:posOffset>
+                </wp:positionH>
+                <wp:positionV relativeFrom="paragraph">
+                  <wp:posOffset>65405</wp:posOffset>
+                </wp:positionV>
+                <wp:extent cx="0" cy="238125"/>
+                <wp:effectExtent l="76200" t="0" r="57150" b="47625"/>
+                <wp:wrapNone/>
+                <wp:docPr id="30" name="Straight Arrow Connector 30"/>
+                <wp:cNvGraphicFramePr/>
+                <a:graphic xmlns:a="http://schemas.openxmlformats.org/drawingml/2006/main">
+                  <a:graphicData uri="http://schemas.microsoft.com/office/word/2010/wordprocessingShape">
+                    <wps:wsp>
+                      <wps:cNvCnPr/>
+                      <wps:spPr>
+                        <a:xfrm>
+                          <a:off x="0" y="0"/>
+                          <a:ext cx="0" cy="238125"/>
+                        </a:xfrm>
+                        <a:prstGeom prst="straightConnector1">
+                          <a:avLst/>
+                        </a:prstGeom>
+                        <a:ln>
+                          <a:tailEnd type="triangle"/>
+                        </a:ln>
+                      </wps:spPr>
+                      <wps:style>
+                        <a:lnRef idx="1">
+                          <a:schemeClr val="accent1"/>
+                        </a:lnRef>
+                        <a:fillRef idx="0">
+                          <a:schemeClr val="accent1"/>
+                        </a:fillRef>
+                        <a:effectRef idx="0">
+                          <a:schemeClr val="accent1"/>
+                        </a:effectRef>
+                        <a:fontRef idx="minor">
+                          <a:schemeClr val="tx1"/>
+                        </a:fontRef>
+                      </wps:style>
+                      <wps:bodyPr/>
+                    </wps:wsp>
+                  </a:graphicData>
+                </a:graphic>
+                <wp14:sizeRelH relativeFrom="margin">
+                  <wp14:pctWidth>0</wp14:pctWidth>
+                </wp14:sizeRelH>
+                <wp14:sizeRelV relativeFrom="margin">
+                  <wp14:pctHeight>0</wp14:pctHeight>
+                </wp14:sizeRelV>
+              </wp:anchor>
+            </w:drawing>
+          </mc:Choice>
+          <mc:Fallback>
+            <w:pict>
+              <v:shape w14:anchorId="6C391991" id="Straight Arrow Connector 30" o:spid="_x0000_s1026" type="#_x0000_t32" style="position:absolute;margin-left:9pt;margin-top:5.15pt;width:0;height:18.75pt;z-index:251692032;visibility:visible;mso-wrap-style:square;mso-width-percent:0;mso-height-percent:0;mso-wrap-distance-left:9pt;mso-wrap-distance-top:0;mso-wrap-distance-right:9pt;mso-wrap-distance-bottom:0;mso-position-horizontal:absolute;mso-position-horizontal-relative:text;mso-position-vertical:absolute;mso-position-vertical-relative:text;mso-width-percent:0;mso-height-percent:0;mso-width-relative:margin;mso-height-relative:margin" o:gfxdata="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" strokecolor="#5b9bd5 [3204]" strokeweight=".5pt">
+                <v:stroke endarrow="block" joinstyle="miter"/>
+              </v:shape>
+            </w:pict>
+          </mc:Fallback>
+        </mc:AlternateContent>
+      </w:r>
+      <w:r>
+        <w:rPr>
+          <w:rFonts w:asciiTheme="majorHAnsi" w:hAnsiTheme="majorHAnsi" w:cs="Times New Roman"/>
+          <w:b/>
+          <w:noProof/>
+          <w:sz w:val="44"/>
+          <w:szCs w:val="44"/>
+        </w:rPr>
+        <mc:AlternateContent>
+          <mc:Choice Requires="wps">
+            <w:drawing>
+              <wp:anchor distT="0" distB="0" distL="114300" distR="114300" simplePos="0" relativeHeight="251708416" behindDoc="0" locked="0" layoutInCell="1" allowOverlap="1" wp14:anchorId="109ADB5E" wp14:editId="1FDE649D">
+                <wp:simplePos x="0" y="0"/>
+                <wp:positionH relativeFrom="column">
+                  <wp:posOffset>5267325</wp:posOffset>
+                </wp:positionH>
+                <wp:positionV relativeFrom="paragraph">
+                  <wp:posOffset>329565</wp:posOffset>
+                </wp:positionV>
+                <wp:extent cx="1104900" cy="295275"/>
+                <wp:effectExtent l="0" t="0" r="19050" b="28575"/>
+                <wp:wrapNone/>
+                <wp:docPr id="46" name="Rectangle 46"/>
+                <wp:cNvGraphicFramePr/>
+                <a:graphic xmlns:a="http://schemas.openxmlformats.org/drawingml/2006/main">
+                  <a:graphicData uri="http://schemas.microsoft.com/office/word/2010/wordprocessingShape">
+                    <wps:wsp>
+                      <wps:cNvSpPr/>
+                      <wps:spPr>
+                        <a:xfrm>
+                          <a:off x="0" y="0"/>
+                          <a:ext cx="1104900" cy="295275"/>
+                        </a:xfrm>
+                        <a:prstGeom prst="rect">
+                          <a:avLst/>
+                        </a:prstGeom>
+                      </wps:spPr>
+                      <wps:style>
+                        <a:lnRef idx="2">
+                          <a:schemeClr val="accent6"/>
+                        </a:lnRef>
+                        <a:fillRef idx="1">
+                          <a:schemeClr val="lt1"/>
+                        </a:fillRef>
+                        <a:effectRef idx="0">
+                          <a:schemeClr val="accent6"/>
+                        </a:effectRef>
+                        <a:fontRef idx="minor">
+                          <a:schemeClr val="dk1"/>
+                        </a:fontRef>
+                      </wps:style>
+                      <wps:txbx>
+                        <w:txbxContent>
+                          <w:p>
+                            <w:pPr>
+                              <w:jc w:val="center"/>
+                            </w:pPr>
+                            <w:r>
+                              <w:t>Kids</w:t>
+                            </w:r>
+                            <w:r>
+                              <w:t xml:space="preserve"> </w:t>
+                            </w:r>
+                            <w:r>
+                              <w:t>&amp;</w:t>
+                            </w:r>
+                            <w:r>
+                              <w:t xml:space="preserve"> B</w:t>
+                            </w:r>
+                            <w:r>
+                              <w:t>eauty</w:t>
+                            </w:r>
+                          </w:p>
+                        </w:txbxContent>
+                      </wps:txbx>
+                      <wps:bodyPr rot="0" spcFirstLastPara="0" vertOverflow="overflow" horzOverflow="overflow" vert="horz" wrap="square" lIns="91440" tIns="45720" rIns="91440" bIns="45720" numCol="1" spcCol="0" rtlCol="0" fromWordArt="0" anchor="ctr" anchorCtr="0" forceAA="0" compatLnSpc="1">
+                        <a:prstTxWarp prst="textNoShape">
+                          <a:avLst/>
+                        </a:prstTxWarp>
+                        <a:noAutofit/>
+                      </wps:bodyPr>
+                    </wps:wsp>
+                  </a:graphicData>
+                </a:graphic>
+                <wp14:sizeRelV relativeFrom="margin">
+                  <wp14:pctHeight>0</wp14:pctHeight>
+                </wp14:sizeRelV>
+              </wp:anchor>
+            </w:drawing>
+          </mc:Choice>
+          <mc:Fallback>
+            <w:pict>
+              <v:rect w14:anchorId="109ADB5E" id="Rectangle 46" o:spid="_x0000_s1027" style="position:absolute;margin-left:414.75pt;margin-top:25.95pt;width:87pt;height:23.25pt;z-index:251708416;visibility:visible;mso-wrap-style:square;mso-height-percent:0;mso-wrap-distance-left:9pt;mso-wrap-distance-top:0;mso-wrap-distance-right:9pt;mso-wrap-distance-bottom:0;mso-position-horizontal:absolute;mso-position-horizontal-relative:text;mso-position-vertical:absolute;mso-position-vertical-relative:text;mso-height-percent:0;mso-height-relative:margin;v-text-anchor:middle" o:gfxdata="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" fillcolor="white [3201]" strokecolor="#70ad47 [3209]" strokeweight="1pt">
+                <v:textbox>
+                  <w:txbxContent>
+                    <w:p>
+                      <w:pPr>
+                        <w:jc w:val="center"/>
+                      </w:pPr>
+                      <w:r>
+                        <w:t>Kids</w:t>
+                      </w:r>
+                      <w:r>
+                        <w:t xml:space="preserve"> </w:t>
+                      </w:r>
+                      <w:r>
+                        <w:t>&amp;</w:t>
+                      </w:r>
+                      <w:r>
+                        <w:t xml:space="preserve"> B</w:t>
+                      </w:r>
+                      <w:r>
+                        <w:t>eauty</w:t>
+                      </w:r>
+                    </w:p>
+                  </w:txbxContent>
+                </v:textbox>
+              </v:rect>
+            </w:pict>
+          </mc:Fallback>
+        </mc:AlternateContent>
+      </w:r>
+      <w:r>
+        <w:rPr>
+          <w:rFonts w:asciiTheme="majorHAnsi" w:hAnsiTheme="majorHAnsi" w:cs="Times New Roman"/>
+          <w:b/>
+          <w:noProof/>
+          <w:sz w:val="44"/>
+          <w:szCs w:val="44"/>
+        </w:rPr>
+        <mc:AlternateContent>
+          <mc:Choice Requires="wps">
+            <w:drawing>
+              <wp:anchor distT="0" distB="0" distL="114300" distR="114300" simplePos="0" relativeHeight="251702272" behindDoc="0" locked="0" layoutInCell="1" allowOverlap="1" wp14:anchorId="03F0F8C1" wp14:editId="4E83A5AE">
+                <wp:simplePos x="0" y="0"/>
+                <wp:positionH relativeFrom="column">
+                  <wp:posOffset>2200275</wp:posOffset>
+                </wp:positionH>
+                <wp:positionV relativeFrom="paragraph">
+                  <wp:posOffset>307975</wp:posOffset>
+                </wp:positionV>
+                <wp:extent cx="1104900" cy="295275"/>
+                <wp:effectExtent l="0" t="0" r="19050" b="28575"/>
+                <wp:wrapNone/>
+                <wp:docPr id="40" name="Rectangle 40"/>
+                <wp:cNvGraphicFramePr/>
+                <a:graphic xmlns:a="http://schemas.openxmlformats.org/drawingml/2006/main">
+                  <a:graphicData uri="http://schemas.microsoft.com/office/word/2010/wordprocessingShape">
+                    <wps:wsp>
+                      <wps:cNvSpPr/>
+                      <wps:spPr>
+                        <a:xfrm>
+                          <a:off x="0" y="0"/>
+                          <a:ext cx="1104900" cy="295275"/>
+                        </a:xfrm>
+                        <a:prstGeom prst="rect">
+                          <a:avLst/>
+                        </a:prstGeom>
+                      </wps:spPr>
+                      <wps:style>
+                        <a:lnRef idx="2">
+                          <a:schemeClr val="accent6"/>
+                        </a:lnRef>
+                        <a:fillRef idx="1">
+                          <a:schemeClr val="lt1"/>
+                        </a:fillRef>
+                        <a:effectRef idx="0">
+                          <a:schemeClr val="accent6"/>
+                        </a:effectRef>
+                        <a:fontRef idx="minor">
+                          <a:schemeClr val="dk1"/>
+                        </a:fontRef>
+                      </wps:style>
+                      <wps:txbx>
+                        <w:txbxContent>
+                          <w:p>
+                            <w:pPr>
+                              <w:jc w:val="center"/>
+                            </w:pPr>
+                            <w:r>
+                              <w:t>A</w:t>
+                            </w:r>
+                            <w:r>
+                              <w:t>ppliances</w:t>
+                            </w:r>
+                          </w:p>
+                        </w:txbxContent>
+                      </wps:txbx>
+                      <wps:bodyPr rot="0" spcFirstLastPara="0" vertOverflow="overflow" horzOverflow="overflow" vert="horz" wrap="square" lIns="91440" tIns="45720" rIns="91440" bIns="45720" numCol="1" spcCol="0" rtlCol="0" fromWordArt="0" anchor="ctr" anchorCtr="0" forceAA="0" compatLnSpc="1">
+                        <a:prstTxWarp prst="textNoShape">
+                          <a:avLst/>
+                        </a:prstTxWarp>
+                        <a:noAutofit/>
+                      </wps:bodyPr>
+                    </wps:wsp>
+                  </a:graphicData>
+                </a:graphic>
+                <wp14:sizeRelV relativeFrom="margin">
+                  <wp14:pctHeight>0</wp14:pctHeight>
+                </wp14:sizeRelV>
+              </wp:anchor>
+            </w:drawing>
+          </mc:Choice>
+          <mc:Fallback>
+            <w:pict>
+              <v:rect w14:anchorId="03F0F8C1" id="Rectangle 40" o:spid="_x0000_s1028" style="position:absolute;margin-left:173.25pt;margin-top:24.25pt;width:87pt;height:23.25pt;z-index:251702272;visibility:visible;mso-wrap-style:square;mso-height-percent:0;mso-wrap-distance-left:9pt;mso-wrap-distance-top:0;mso-wrap-distance-right:9pt;mso-wrap-distance-bottom:0;mso-position-horizontal:absolute;mso-position-horizontal-relative:text;mso-position-vertical:absolute;mso-position-vertical-relative:text;mso-height-percent:0;mso-height-relative:margin;v-text-anchor:middle" o:gfxdata="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" fillcolor="white [3201]" strokecolor="#70ad47 [3209]" strokeweight="1pt">
+                <v:textbox>
+                  <w:txbxContent>
+                    <w:p>
+                      <w:pPr>
+                        <w:jc w:val="center"/>
+                      </w:pPr>
+                      <w:r>
+                        <w:t>A</w:t>
+                      </w:r>
+                      <w:r>
+                        <w:t>ppliances</w:t>
+                      </w:r>
+                    </w:p>
+                  </w:txbxContent>
+                </v:textbox>
+              </v:rect>
+            </w:pict>
+          </mc:Fallback>
+        </mc:AlternateContent>
+      </w:r>
+      <w:r>
+        <w:rPr>
+          <w:rFonts w:asciiTheme="majorHAnsi" w:hAnsiTheme="majorHAnsi" w:cs="Times New Roman"/>
+          <w:b/>
+          <w:noProof/>
+          <w:sz w:val="44"/>
+          <w:szCs w:val="44"/>
+        </w:rPr>
+        <mc:AlternateContent>
+          <mc:Choice Requires="wps">
+            <w:drawing>
+              <wp:anchor distT="0" distB="0" distL="114300" distR="114300" simplePos="0" relativeHeight="251693056" behindDoc="0" locked="0" layoutInCell="1" allowOverlap="1" wp14:anchorId="2B77EC70" wp14:editId="32B65191">
+                <wp:simplePos x="0" y="0"/>
+                <wp:positionH relativeFrom="column">
+                  <wp:posOffset>-428625</wp:posOffset>
+                </wp:positionH>
+                <wp:positionV relativeFrom="paragraph">
+                  <wp:posOffset>294005</wp:posOffset>
+                </wp:positionV>
+                <wp:extent cx="1104900" cy="295275"/>
+                <wp:effectExtent l="0" t="0" r="19050" b="28575"/>
+                <wp:wrapNone/>
+                <wp:docPr id="31" name="Rectangle 31"/>
+                <wp:cNvGraphicFramePr/>
+                <a:graphic xmlns:a="http://schemas.openxmlformats.org/drawingml/2006/main">
+                  <a:graphicData uri="http://schemas.microsoft.com/office/word/2010/wordprocessingShape">
+                    <wps:wsp>
+                      <wps:cNvSpPr/>
+                      <wps:spPr>
+                        <a:xfrm>
+                          <a:off x="0" y="0"/>
+                          <a:ext cx="1104900" cy="295275"/>
+                        </a:xfrm>
+                        <a:prstGeom prst="rect">
+                          <a:avLst/>
+                        </a:prstGeom>
+                      </wps:spPr>
+                      <wps:style>
+                        <a:lnRef idx="2">
+                          <a:schemeClr val="accent6"/>
+                        </a:lnRef>
+                        <a:fillRef idx="1">
+                          <a:schemeClr val="lt1"/>
+                        </a:fillRef>
+                        <a:effectRef idx="0">
+                          <a:schemeClr val="accent6"/>
+                        </a:effectRef>
+                        <a:fontRef idx="minor">
+                          <a:schemeClr val="dk1"/>
+                        </a:fontRef>
+                      </wps:style>
+                      <wps:txbx>
+                        <w:txbxContent>
+                          <w:p>
+                            <w:pPr>
+                              <w:jc w:val="center"/>
+                            </w:pPr>
+                            <w:r>
+                              <w:t>F</w:t>
+                            </w:r>
+                            <w:r>
+                              <w:t>ashion</w:t>
+                            </w:r>
+                          </w:p>
+                        </w:txbxContent>
+                      </wps:txbx>
+                      <wps:bodyPr rot="0" spcFirstLastPara="0" vertOverflow="overflow" horzOverflow="overflow" vert="horz" wrap="square" lIns="91440" tIns="45720" rIns="91440" bIns="45720" numCol="1" spcCol="0" rtlCol="0" fromWordArt="0" anchor="ctr" anchorCtr="0" forceAA="0" compatLnSpc="1">
+                        <a:prstTxWarp prst="textNoShape">
+                          <a:avLst/>
+                        </a:prstTxWarp>
+                        <a:noAutofit/>
+                      </wps:bodyPr>
+                    </wps:wsp>
+                  </a:graphicData>
+                </a:graphic>
+                <wp14:sizeRelV relativeFrom="margin">
+                  <wp14:pctHeight>0</wp14:pctHeight>
+                </wp14:sizeRelV>
+              </wp:anchor>
+            </w:drawing>
+          </mc:Choice>
+          <mc:Fallback>
+            <w:pict>
+              <v:rect w14:anchorId="2B77EC70" id="Rectangle 31" o:spid="_x0000_s1029" style="position:absolute;margin-left:-33.75pt;margin-top:23.15pt;width:87pt;height:23.25pt;z-index:251693056;visibility:visible;mso-wrap-style:square;mso-height-percent:0;mso-wrap-distance-left:9pt;mso-wrap-distance-top:0;mso-wrap-distance-right:9pt;mso-wrap-distance-bottom:0;mso-position-horizontal:absolute;mso-position-horizontal-relative:text;mso-position-vertical:absolute;mso-position-vertical-relative:text;mso-height-percent:0;mso-height-relative:margin;v-text-anchor:middle" o:gfxdata="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" fillcolor="white [3201]" strokecolor="#70ad47 [3209]" strokeweight="1pt">
+                <v:textbox>
+                  <w:txbxContent>
+                    <w:p>
+                      <w:pPr>
+                        <w:jc w:val="center"/>
+                      </w:pPr>
+                      <w:r>
+                        <w:t>F</w:t>
+                      </w:r>
+                      <w:r>
+                        <w:t>ashion</w:t>
+                      </w:r>
+                    </w:p>
+                  </w:txbxContent>
+                </v:textbox>
+              </v:rect>
+            </w:pict>
+          </mc:Fallback>
+        </mc:AlternateContent>
+      </w:r>
+      <w:r>
+        <w:rPr>
+          <w:rFonts w:asciiTheme="majorHAnsi" w:hAnsiTheme="majorHAnsi" w:cs="Times New Roman"/>
+          <w:b/>
+          <w:sz w:val="44"/>
+          <w:szCs w:val="44"/>
+        </w:rPr>
+        <w:tab/>
+      </w:r>
     </w:p>
     <w:p>
       <w:pPr>
-        <w:rPr>
-          <w:rFonts w:asciiTheme="majorHAnsi" w:hAnsiTheme="majorHAnsi" w:cs="Times New Roman"/>
-          <w:b/>
-          <w:sz w:val="44"/>
-          <w:szCs w:val="44"/>
-        </w:rPr>
-      </w:pPr>
+        <w:ind w:left="2880" w:firstLine="720"/>
+        <w:rPr>
+          <w:rFonts w:asciiTheme="majorHAnsi" w:hAnsiTheme="majorHAnsi" w:cs="Times New Roman"/>
+          <w:b/>
+          <w:sz w:val="44"/>
+          <w:szCs w:val="44"/>
+        </w:rPr>
+      </w:pPr>
+      <w:r>
+        <w:rPr>
+          <w:rFonts w:asciiTheme="majorHAnsi" w:hAnsiTheme="majorHAnsi" w:cs="Times New Roman"/>
+          <w:b/>
+          <w:noProof/>
+          <w:sz w:val="44"/>
+          <w:szCs w:val="44"/>
+        </w:rPr>
+        <mc:AlternateContent>
+          <mc:Choice Requires="wps">
+            <w:drawing>
+              <wp:anchor distT="0" distB="0" distL="114300" distR="114300" simplePos="0" relativeHeight="251722752" behindDoc="0" locked="0" layoutInCell="1" allowOverlap="1" wp14:anchorId="25FA7AC2" wp14:editId="15443447">
+                <wp:simplePos x="0" y="0"/>
+                <wp:positionH relativeFrom="column">
+                  <wp:posOffset>5857875</wp:posOffset>
+                </wp:positionH>
+                <wp:positionV relativeFrom="paragraph">
+                  <wp:posOffset>145415</wp:posOffset>
+                </wp:positionV>
+                <wp:extent cx="0" cy="238125"/>
+                <wp:effectExtent l="76200" t="0" r="57150" b="47625"/>
+                <wp:wrapNone/>
+                <wp:docPr id="53" name="Straight Arrow Connector 53"/>
+                <wp:cNvGraphicFramePr/>
+                <a:graphic xmlns:a="http://schemas.openxmlformats.org/drawingml/2006/main">
+                  <a:graphicData uri="http://schemas.microsoft.com/office/word/2010/wordprocessingShape">
+                    <wps:wsp>
+                      <wps:cNvCnPr/>
+                      <wps:spPr>
+                        <a:xfrm>
+                          <a:off x="0" y="0"/>
+                          <a:ext cx="0" cy="238125"/>
+                        </a:xfrm>
+                        <a:prstGeom prst="straightConnector1">
+                          <a:avLst/>
+                        </a:prstGeom>
+                        <a:ln>
+                          <a:tailEnd type="triangle"/>
+                        </a:ln>
+                      </wps:spPr>
+                      <wps:style>
+                        <a:lnRef idx="1">
+                          <a:schemeClr val="accent1"/>
+                        </a:lnRef>
+                        <a:fillRef idx="0">
+                          <a:schemeClr val="accent1"/>
+                        </a:fillRef>
+                        <a:effectRef idx="0">
+                          <a:schemeClr val="accent1"/>
+                        </a:effectRef>
+                        <a:fontRef idx="minor">
+                          <a:schemeClr val="tx1"/>
+                        </a:fontRef>
+                      </wps:style>
+                      <wps:bodyPr/>
+                    </wps:wsp>
+                  </a:graphicData>
+                </a:graphic>
+                <wp14:sizeRelH relativeFrom="margin">
+                  <wp14:pctWidth>0</wp14:pctWidth>
+                </wp14:sizeRelH>
+                <wp14:sizeRelV relativeFrom="margin">
+                  <wp14:pctHeight>0</wp14:pctHeight>
+                </wp14:sizeRelV>
+              </wp:anchor>
+            </w:drawing>
+          </mc:Choice>
+          <mc:Fallback>
+            <w:pict>
+              <v:shape w14:anchorId="1FA2D1B1" id="Straight Arrow Connector 53" o:spid="_x0000_s1026" type="#_x0000_t32" style="position:absolute;margin-left:461.25pt;margin-top:11.45pt;width:0;height:18.75pt;z-index:251722752;visibility:visible;mso-wrap-style:square;mso-width-percent:0;mso-height-percent:0;mso-wrap-distance-left:9pt;mso-wrap-distance-top:0;mso-wrap-distance-right:9pt;mso-wrap-distance-bottom:0;mso-position-horizontal:absolute;mso-position-horizontal-relative:text;mso-position-vertical:absolute;mso-position-vertical-relative:text;mso-width-percent:0;mso-height-percent:0;mso-width-relative:margin;mso-height-relative:margin" o:gfxdata="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" strokecolor="#5b9bd5 [3204]" strokeweight=".5pt">
+                <v:stroke endarrow="block" joinstyle="miter"/>
+              </v:shape>
+            </w:pict>
+          </mc:Fallback>
+        </mc:AlternateContent>
+      </w:r>
+      <w:r>
+        <w:rPr>
+          <w:rFonts w:asciiTheme="majorHAnsi" w:hAnsiTheme="majorHAnsi" w:cs="Times New Roman"/>
+          <w:b/>
+          <w:noProof/>
+          <w:sz w:val="44"/>
+          <w:szCs w:val="44"/>
+        </w:rPr>
+        <mc:AlternateContent>
+          <mc:Choice Requires="wps">
+            <w:drawing>
+              <wp:anchor distT="0" distB="0" distL="114300" distR="114300" simplePos="0" relativeHeight="251718656" behindDoc="0" locked="0" layoutInCell="1" allowOverlap="1" wp14:anchorId="74964C6D" wp14:editId="44FEDA1F">
+                <wp:simplePos x="0" y="0"/>
+                <wp:positionH relativeFrom="column">
+                  <wp:posOffset>2762250</wp:posOffset>
+                </wp:positionH>
+                <wp:positionV relativeFrom="paragraph">
+                  <wp:posOffset>142875</wp:posOffset>
+                </wp:positionV>
+                <wp:extent cx="0" cy="238125"/>
+                <wp:effectExtent l="76200" t="0" r="57150" b="47625"/>
+                <wp:wrapNone/>
+                <wp:docPr id="51" name="Straight Arrow Connector 51"/>
+                <wp:cNvGraphicFramePr/>
+                <a:graphic xmlns:a="http://schemas.openxmlformats.org/drawingml/2006/main">
+                  <a:graphicData uri="http://schemas.microsoft.com/office/word/2010/wordprocessingShape">
+                    <wps:wsp>
+                      <wps:cNvCnPr/>
+                      <wps:spPr>
+                        <a:xfrm>
+                          <a:off x="0" y="0"/>
+                          <a:ext cx="0" cy="238125"/>
+                        </a:xfrm>
+                        <a:prstGeom prst="straightConnector1">
+                          <a:avLst/>
+                        </a:prstGeom>
+                        <a:ln>
+                          <a:tailEnd type="triangle"/>
+                        </a:ln>
+                      </wps:spPr>
+                      <wps:style>
+                        <a:lnRef idx="1">
+                          <a:schemeClr val="accent1"/>
+                        </a:lnRef>
+                        <a:fillRef idx="0">
+                          <a:schemeClr val="accent1"/>
+                        </a:fillRef>
+                        <a:effectRef idx="0">
+                          <a:schemeClr val="accent1"/>
+                        </a:effectRef>
+                        <a:fontRef idx="minor">
+                          <a:schemeClr val="tx1"/>
+                        </a:fontRef>
+                      </wps:style>
+                      <wps:bodyPr/>
+                    </wps:wsp>
+                  </a:graphicData>
+                </a:graphic>
+                <wp14:sizeRelH relativeFrom="margin">
+                  <wp14:pctWidth>0</wp14:pctWidth>
+                </wp14:sizeRelH>
+                <wp14:sizeRelV relativeFrom="margin">
+                  <wp14:pctHeight>0</wp14:pctHeight>
+                </wp14:sizeRelV>
+              </wp:anchor>
+            </w:drawing>
+          </mc:Choice>
+          <mc:Fallback>
+            <w:pict>
+              <v:shape w14:anchorId="6B3F2E2D" id="Straight Arrow Connector 51" o:spid="_x0000_s1026" type="#_x0000_t32" style="position:absolute;margin-left:217.5pt;margin-top:11.25pt;width:0;height:18.75pt;z-index:251718656;visibility:visible;mso-wrap-style:square;mso-width-percent:0;mso-height-percent:0;mso-wrap-distance-left:9pt;mso-wrap-distance-top:0;mso-wrap-distance-right:9pt;mso-wrap-distance-bottom:0;mso-position-horizontal:absolute;mso-position-horizontal-relative:text;mso-position-vertical:absolute;mso-position-vertical-relative:text;mso-width-percent:0;mso-height-percent:0;mso-width-relative:margin;mso-height-relative:margin" o:gfxdata="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" strokecolor="#5b9bd5 [3204]" strokeweight=".5pt">
+                <v:stroke endarrow="block" joinstyle="miter"/>
+              </v:shape>
+            </w:pict>
+          </mc:Fallback>
+        </mc:AlternateContent>
+      </w:r>
+      <w:r>
+        <w:rPr>
+          <w:rFonts w:asciiTheme="majorHAnsi" w:hAnsiTheme="majorHAnsi" w:cs="Times New Roman"/>
+          <w:b/>
+          <w:noProof/>
+          <w:sz w:val="44"/>
+          <w:szCs w:val="44"/>
+        </w:rPr>
+        <mc:AlternateContent>
+          <mc:Choice Requires="wps">
+            <w:drawing>
+              <wp:anchor distT="0" distB="0" distL="114300" distR="114300" simplePos="0" relativeHeight="251714560" behindDoc="0" locked="0" layoutInCell="1" allowOverlap="1" wp14:anchorId="0002C017" wp14:editId="048FEA42">
+                <wp:simplePos x="0" y="0"/>
+                <wp:positionH relativeFrom="column">
+                  <wp:posOffset>5286375</wp:posOffset>
+                </wp:positionH>
+                <wp:positionV relativeFrom="paragraph">
+                  <wp:posOffset>383540</wp:posOffset>
+                </wp:positionV>
+                <wp:extent cx="1104900" cy="295275"/>
+                <wp:effectExtent l="0" t="0" r="19050" b="28575"/>
+                <wp:wrapNone/>
+                <wp:docPr id="49" name="Rectangle 49"/>
+                <wp:cNvGraphicFramePr/>
+                <a:graphic xmlns:a="http://schemas.openxmlformats.org/drawingml/2006/main">
+                  <a:graphicData uri="http://schemas.microsoft.com/office/word/2010/wordprocessingShape">
+                    <wps:wsp>
+                      <wps:cNvSpPr/>
+                      <wps:spPr>
+                        <a:xfrm>
+                          <a:off x="0" y="0"/>
+                          <a:ext cx="1104900" cy="295275"/>
+                        </a:xfrm>
+                        <a:prstGeom prst="rect">
+                          <a:avLst/>
+                        </a:prstGeom>
+                      </wps:spPr>
+                      <wps:style>
+                        <a:lnRef idx="2">
+                          <a:schemeClr val="accent6"/>
+                        </a:lnRef>
+                        <a:fillRef idx="1">
+                          <a:schemeClr val="lt1"/>
+                        </a:fillRef>
+                        <a:effectRef idx="0">
+                          <a:schemeClr val="accent6"/>
+                        </a:effectRef>
+                        <a:fontRef idx="minor">
+                          <a:schemeClr val="dk1"/>
+                        </a:fontRef>
+                      </wps:style>
+                      <wps:txbx>
+                        <w:txbxContent>
+                          <w:p>
+                            <w:pPr>
+                              <w:jc w:val="center"/>
+                            </w:pPr>
+                            <w:r>
+                              <w:t>Learning books</w:t>
+                            </w:r>
+                          </w:p>
+                        </w:txbxContent>
+                      </wps:txbx>
+                      <wps:bodyPr rot="0" spcFirstLastPara="0" vertOverflow="overflow" horzOverflow="overflow" vert="horz" wrap="square" lIns="91440" tIns="45720" rIns="91440" bIns="45720" numCol="1" spcCol="0" rtlCol="0" fromWordArt="0" anchor="ctr" anchorCtr="0" forceAA="0" compatLnSpc="1">
+                        <a:prstTxWarp prst="textNoShape">
+                          <a:avLst/>
+                        </a:prstTxWarp>
+                        <a:noAutofit/>
+                      </wps:bodyPr>
+                    </wps:wsp>
+                  </a:graphicData>
+                </a:graphic>
+                <wp14:sizeRelV relativeFrom="margin">
+                  <wp14:pctHeight>0</wp14:pctHeight>
+                </wp14:sizeRelV>
+              </wp:anchor>
+            </w:drawing>
+          </mc:Choice>
+          <mc:Fallback>
+            <w:pict>
+              <v:rect w14:anchorId="0002C017" id="Rectangle 49" o:spid="_x0000_s1030" style="position:absolute;left:0;text-align:left;margin-left:416.25pt;margin-top:30.2pt;width:87pt;height:23.25pt;z-index:251714560;visibility:visible;mso-wrap-style:square;mso-height-percent:0;mso-wrap-distance-left:9pt;mso-wrap-distance-top:0;mso-wrap-distance-right:9pt;mso-wrap-distance-bottom:0;mso-position-horizontal:absolute;mso-position-horizontal-relative:text;mso-position-vertical:absolute;mso-position-vertical-relative:text;mso-height-percent:0;mso-height-relative:margin;v-text-anchor:middle" o:gfxdata="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" fillcolor="white [3201]" strokecolor="#70ad47 [3209]" strokeweight="1pt">
+                <v:textbox>
+                  <w:txbxContent>
+                    <w:p>
+                      <w:pPr>
+                        <w:jc w:val="center"/>
+                      </w:pPr>
+                      <w:r>
+                        <w:t>Learning books</w:t>
+                      </w:r>
+                    </w:p>
+                  </w:txbxContent>
+                </v:textbox>
+              </v:rect>
+            </w:pict>
+          </mc:Fallback>
+        </mc:AlternateContent>
+      </w:r>
+      <w:r>
+        <w:rPr>
+          <w:rFonts w:asciiTheme="majorHAnsi" w:hAnsiTheme="majorHAnsi" w:cs="Times New Roman"/>
+          <w:b/>
+          <w:noProof/>
+          <w:sz w:val="44"/>
+          <w:szCs w:val="44"/>
+        </w:rPr>
+        <mc:AlternateContent>
+          <mc:Choice Requires="wps">
+            <w:drawing>
+              <wp:anchor distT="0" distB="0" distL="114300" distR="114300" simplePos="0" relativeHeight="251710464" behindDoc="0" locked="0" layoutInCell="1" allowOverlap="1" wp14:anchorId="201A866D" wp14:editId="34A3B77F">
+                <wp:simplePos x="0" y="0"/>
+                <wp:positionH relativeFrom="column">
+                  <wp:posOffset>2209800</wp:posOffset>
+                </wp:positionH>
+                <wp:positionV relativeFrom="paragraph">
+                  <wp:posOffset>390525</wp:posOffset>
+                </wp:positionV>
+                <wp:extent cx="1104900" cy="295275"/>
+                <wp:effectExtent l="0" t="0" r="19050" b="28575"/>
+                <wp:wrapNone/>
+                <wp:docPr id="47" name="Rectangle 47"/>
+                <wp:cNvGraphicFramePr/>
+                <a:graphic xmlns:a="http://schemas.openxmlformats.org/drawingml/2006/main">
+                  <a:graphicData uri="http://schemas.microsoft.com/office/word/2010/wordprocessingShape">
+                    <wps:wsp>
+                      <wps:cNvSpPr/>
+                      <wps:spPr>
+                        <a:xfrm>
+                          <a:off x="0" y="0"/>
+                          <a:ext cx="1104900" cy="295275"/>
+                        </a:xfrm>
+                        <a:prstGeom prst="rect">
+                          <a:avLst/>
+                        </a:prstGeom>
+                      </wps:spPr>
+                      <wps:style>
+                        <a:lnRef idx="2">
+                          <a:schemeClr val="accent6"/>
+                        </a:lnRef>
+                        <a:fillRef idx="1">
+                          <a:schemeClr val="lt1"/>
+                        </a:fillRef>
+                        <a:effectRef idx="0">
+                          <a:schemeClr val="accent6"/>
+                        </a:effectRef>
+                        <a:fontRef idx="minor">
+                          <a:schemeClr val="dk1"/>
+                        </a:fontRef>
+                      </wps:style>
+                      <wps:txbx>
+                        <w:txbxContent>
+                          <w:p>
+                            <w:pPr>
+                              <w:jc w:val="center"/>
+                            </w:pPr>
+                            <w:r>
+                              <w:t>T V</w:t>
+                            </w:r>
+                          </w:p>
+                        </w:txbxContent>
+                      </wps:txbx>
+                      <wps:bodyPr rot="0" spcFirstLastPara="0" vertOverflow="overflow" horzOverflow="overflow" vert="horz" wrap="square" lIns="91440" tIns="45720" rIns="91440" bIns="45720" numCol="1" spcCol="0" rtlCol="0" fromWordArt="0" anchor="ctr" anchorCtr="0" forceAA="0" compatLnSpc="1">
+                        <a:prstTxWarp prst="textNoShape">
+                          <a:avLst/>
+                        </a:prstTxWarp>
+                        <a:noAutofit/>
+                      </wps:bodyPr>
+                    </wps:wsp>
+                  </a:graphicData>
+                </a:graphic>
+                <wp14:sizeRelV relativeFrom="margin">
+                  <wp14:pctHeight>0</wp14:pctHeight>
+                </wp14:sizeRelV>
+              </wp:anchor>
+            </w:drawing>
+          </mc:Choice>
+          <mc:Fallback>
+            <w:pict>
+              <v:rect w14:anchorId="201A866D" id="Rectangle 47" o:spid="_x0000_s1031" style="position:absolute;left:0;text-align:left;margin-left:174pt;margin-top:30.75pt;width:87pt;height:23.25pt;z-index:251710464;visibility:visible;mso-wrap-style:square;mso-height-percent:0;mso-wrap-distance-left:9pt;mso-wrap-distance-top:0;mso-wrap-distance-right:9pt;mso-wrap-distance-bottom:0;mso-position-horizontal:absolute;mso-position-horizontal-relative:text;mso-position-vertical:absolute;mso-position-vertical-relative:text;mso-height-percent:0;mso-height-relative:margin;v-text-anchor:middle" o:gfxdata="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" fillcolor="white [3201]" strokecolor="#70ad47 [3209]" strokeweight="1pt">
+                <v:textbox>
+                  <w:txbxContent>
+                    <w:p>
+                      <w:pPr>
+                        <w:jc w:val="center"/>
+                      </w:pPr>
+                      <w:r>
+                        <w:t>T V</w:t>
+                      </w:r>
+                    </w:p>
+                  </w:txbxContent>
+                </v:textbox>
+              </v:rect>
+            </w:pict>
+          </mc:Fallback>
+        </mc:AlternateContent>
+      </w:r>
+      <w:r>
+        <w:rPr>
+          <w:rFonts w:asciiTheme="majorHAnsi" w:hAnsiTheme="majorHAnsi" w:cs="Times New Roman"/>
+          <w:b/>
+          <w:noProof/>
+          <w:sz w:val="44"/>
+          <w:szCs w:val="44"/>
+        </w:rPr>
+        <mc:AlternateContent>
+          <mc:Choice Requires="wps">
+            <w:drawing>
+              <wp:anchor distT="0" distB="0" distL="114300" distR="114300" simplePos="0" relativeHeight="251698176" behindDoc="0" locked="0" layoutInCell="1" allowOverlap="1" wp14:anchorId="07C350D7" wp14:editId="6B010971">
+                <wp:simplePos x="0" y="0"/>
+                <wp:positionH relativeFrom="column">
+                  <wp:posOffset>114300</wp:posOffset>
+                </wp:positionH>
+                <wp:positionV relativeFrom="paragraph">
+                  <wp:posOffset>109855</wp:posOffset>
+                </wp:positionV>
+                <wp:extent cx="0" cy="247650"/>
+                <wp:effectExtent l="76200" t="0" r="57150" b="57150"/>
+                <wp:wrapNone/>
+                <wp:docPr id="35" name="Straight Arrow Connector 35"/>
+                <wp:cNvGraphicFramePr/>
+                <a:graphic xmlns:a="http://schemas.openxmlformats.org/drawingml/2006/main">
+                  <a:graphicData uri="http://schemas.microsoft.com/office/word/2010/wordprocessingShape">
+                    <wps:wsp>
+                      <wps:cNvCnPr/>
+                      <wps:spPr>
+                        <a:xfrm>
+                          <a:off x="0" y="0"/>
+                          <a:ext cx="0" cy="247650"/>
+                        </a:xfrm>
+                        <a:prstGeom prst="straightConnector1">
+                          <a:avLst/>
+                        </a:prstGeom>
+                        <a:ln>
+                          <a:tailEnd type="triangle"/>
+                        </a:ln>
+                      </wps:spPr>
+                      <wps:style>
+                        <a:lnRef idx="1">
+                          <a:schemeClr val="accent1"/>
+                        </a:lnRef>
+                        <a:fillRef idx="0">
+                          <a:schemeClr val="accent1"/>
+                        </a:fillRef>
+                        <a:effectRef idx="0">
+                          <a:schemeClr val="accent1"/>
+                        </a:effectRef>
+                        <a:fontRef idx="minor">
+                          <a:schemeClr val="tx1"/>
+                        </a:fontRef>
+                      </wps:style>
+                      <wps:bodyPr/>
+                    </wps:wsp>
+                  </a:graphicData>
+                </a:graphic>
+              </wp:anchor>
+            </w:drawing>
+          </mc:Choice>
+          <mc:Fallback>
+            <w:pict>
+              <v:shape w14:anchorId="2B42336E" id="Straight Arrow Connector 35" o:spid="_x0000_s1026" type="#_x0000_t32" style="position:absolute;margin-left:9pt;margin-top:8.65pt;width:0;height:19.5pt;z-index:251698176;visibility:visible;mso-wrap-style:square;mso-wrap-distance-left:9pt;mso-wrap-distance-top:0;mso-wrap-distance-right:9pt;mso-wrap-distance-bottom:0;mso-position-horizontal:absolute;mso-position-horizontal-relative:text;mso-position-vertical:absolute;mso-position-vertical-relative:text" o:gfxdata="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" strokecolor="#5b9bd5 [3204]" strokeweight=".5pt">
+                <v:stroke endarrow="block" joinstyle="miter"/>
+              </v:shape>
+            </w:pict>
+          </mc:Fallback>
+        </mc:AlternateContent>
+      </w:r>
+      <w:r>
+        <w:rPr>
+          <w:rFonts w:asciiTheme="majorHAnsi" w:hAnsiTheme="majorHAnsi" w:cs="Times New Roman"/>
+          <w:b/>
+          <w:noProof/>
+          <w:sz w:val="44"/>
+          <w:szCs w:val="44"/>
+        </w:rPr>
+        <mc:AlternateContent>
+          <mc:Choice Requires="wps">
+            <w:drawing>
+              <wp:anchor distT="0" distB="0" distL="114300" distR="114300" simplePos="0" relativeHeight="251695104" behindDoc="0" locked="0" layoutInCell="1" allowOverlap="1" wp14:anchorId="0B286F34" wp14:editId="293ED617">
+                <wp:simplePos x="0" y="0"/>
+                <wp:positionH relativeFrom="column">
+                  <wp:posOffset>-390525</wp:posOffset>
+                </wp:positionH>
+                <wp:positionV relativeFrom="paragraph">
+                  <wp:posOffset>364490</wp:posOffset>
+                </wp:positionV>
+                <wp:extent cx="1104900" cy="295275"/>
+                <wp:effectExtent l="0" t="0" r="19050" b="28575"/>
+                <wp:wrapNone/>
+                <wp:docPr id="32" name="Rectangle 32"/>
+                <wp:cNvGraphicFramePr/>
+                <a:graphic xmlns:a="http://schemas.openxmlformats.org/drawingml/2006/main">
+                  <a:graphicData uri="http://schemas.microsoft.com/office/word/2010/wordprocessingShape">
+                    <wps:wsp>
+                      <wps:cNvSpPr/>
+                      <wps:spPr>
+                        <a:xfrm>
+                          <a:off x="0" y="0"/>
+                          <a:ext cx="1104900" cy="295275"/>
+                        </a:xfrm>
+                        <a:prstGeom prst="rect">
+                          <a:avLst/>
+                        </a:prstGeom>
+                      </wps:spPr>
+                      <wps:style>
+                        <a:lnRef idx="2">
+                          <a:schemeClr val="accent6"/>
+                        </a:lnRef>
+                        <a:fillRef idx="1">
+                          <a:schemeClr val="lt1"/>
+                        </a:fillRef>
+                        <a:effectRef idx="0">
+                          <a:schemeClr val="accent6"/>
+                        </a:effectRef>
+                        <a:fontRef idx="minor">
+                          <a:schemeClr val="dk1"/>
+                        </a:fontRef>
+                      </wps:style>
+                      <wps:txbx>
+                        <w:txbxContent>
+                          <w:p>
+                            <w:pPr>
+                              <w:jc w:val="center"/>
+                            </w:pPr>
+                            <w:r>
+                              <w:t>Mens wear</w:t>
+                            </w:r>
+                          </w:p>
+                        </w:txbxContent>
+                      </wps:txbx>
+                      <wps:bodyPr rot="0" spcFirstLastPara="0" vertOverflow="overflow" horzOverflow="overflow" vert="horz" wrap="square" lIns="91440" tIns="45720" rIns="91440" bIns="45720" numCol="1" spcCol="0" rtlCol="0" fromWordArt="0" anchor="ctr" anchorCtr="0" forceAA="0" compatLnSpc="1">
+                        <a:prstTxWarp prst="textNoShape">
+                          <a:avLst/>
+                        </a:prstTxWarp>
+                        <a:noAutofit/>
+                      </wps:bodyPr>
+                    </wps:wsp>
+                  </a:graphicData>
+                </a:graphic>
+                <wp14:sizeRelV relativeFrom="margin">
+                  <wp14:pctHeight>0</wp14:pctHeight>
+                </wp14:sizeRelV>
+              </wp:anchor>
+            </w:drawing>
+          </mc:Choice>
+          <mc:Fallback>
+            <w:pict>
+              <v:rect w14:anchorId="0B286F34" id="Rectangle 32" o:spid="_x0000_s1032" style="position:absolute;left:0;text-align:left;margin-left:-30.75pt;margin-top:28.7pt;width:87pt;height:23.25pt;z-index:251695104;visibility:visible;mso-wrap-style:square;mso-height-percent:0;mso-wrap-distance-left:9pt;mso-wrap-distance-top:0;mso-wrap-distance-right:9pt;mso-wrap-distance-bottom:0;mso-position-horizontal:absolute;mso-position-horizontal-relative:text;mso-position-vertical:absolute;mso-position-vertical-relative:text;mso-height-percent:0;mso-height-relative:margin;v-text-anchor:middle" o:gfxdata="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" fillcolor="white [3201]" strokecolor="#70ad47 [3209]" strokeweight="1pt">
+                <v:textbox>
+                  <w:txbxContent>
+                    <w:p>
+                      <w:pPr>
+                        <w:jc w:val="center"/>
+                      </w:pPr>
+                      <w:r>
+                        <w:t>Mens wear</w:t>
+                      </w:r>
+                    </w:p>
+                  </w:txbxContent>
+                </v:textbox>
+              </v:rect>
+            </w:pict>
+          </mc:Fallback>
+        </mc:AlternateContent>
+      </w:r>
     </w:p>
     <w:p>
       <w:pPr>
-        <w:rPr>
-          <w:rFonts w:asciiTheme="majorHAnsi" w:hAnsiTheme="majorHAnsi" w:cs="Times New Roman"/>
-          <w:b/>
-          <w:sz w:val="44"/>
-          <w:szCs w:val="44"/>
-        </w:rPr>
-      </w:pPr>
+        <w:tabs>
+          <w:tab w:val="left" w:pos="7125"/>
+          <w:tab w:val="left" w:pos="8340"/>
+        </w:tabs>
+        <w:rPr>
+          <w:rFonts w:asciiTheme="majorHAnsi" w:hAnsiTheme="majorHAnsi" w:cs="Times New Roman"/>
+          <w:b/>
+          <w:sz w:val="44"/>
+          <w:szCs w:val="44"/>
+        </w:rPr>
+      </w:pPr>
+      <w:r>
+        <w:rPr>
+          <w:rFonts w:asciiTheme="majorHAnsi" w:hAnsiTheme="majorHAnsi" w:cs="Times New Roman"/>
+          <w:b/>
+          <w:noProof/>
+          <w:sz w:val="44"/>
+          <w:szCs w:val="44"/>
+        </w:rPr>
+        <mc:AlternateContent>
+          <mc:Choice Requires="wps">
+            <w:drawing>
+              <wp:anchor distT="0" distB="0" distL="114300" distR="114300" simplePos="0" relativeHeight="251724800" behindDoc="0" locked="0" layoutInCell="1" allowOverlap="1" wp14:anchorId="2B21B5B1" wp14:editId="4744092A">
+                <wp:simplePos x="0" y="0"/>
+                <wp:positionH relativeFrom="column">
+                  <wp:posOffset>5876925</wp:posOffset>
+                </wp:positionH>
+                <wp:positionV relativeFrom="paragraph">
+                  <wp:posOffset>227965</wp:posOffset>
+                </wp:positionV>
+                <wp:extent cx="0" cy="238125"/>
+                <wp:effectExtent l="76200" t="0" r="57150" b="47625"/>
+                <wp:wrapNone/>
+                <wp:docPr id="54" name="Straight Arrow Connector 54"/>
+                <wp:cNvGraphicFramePr/>
+                <a:graphic xmlns:a="http://schemas.openxmlformats.org/drawingml/2006/main">
+                  <a:graphicData uri="http://schemas.microsoft.com/office/word/2010/wordprocessingShape">
+                    <wps:wsp>
+                      <wps:cNvCnPr/>
+                      <wps:spPr>
+                        <a:xfrm>
+                          <a:off x="0" y="0"/>
+                          <a:ext cx="0" cy="238125"/>
+                        </a:xfrm>
+                        <a:prstGeom prst="straightConnector1">
+                          <a:avLst/>
+                        </a:prstGeom>
+                        <a:ln>
+                          <a:tailEnd type="triangle"/>
+                        </a:ln>
+                      </wps:spPr>
+                      <wps:style>
+                        <a:lnRef idx="1">
+                          <a:schemeClr val="accent1"/>
+                        </a:lnRef>
+                        <a:fillRef idx="0">
+                          <a:schemeClr val="accent1"/>
+                        </a:fillRef>
+                        <a:effectRef idx="0">
+                          <a:schemeClr val="accent1"/>
+                        </a:effectRef>
+                        <a:fontRef idx="minor">
+                          <a:schemeClr val="tx1"/>
+                        </a:fontRef>
+                      </wps:style>
+                      <wps:bodyPr/>
+                    </wps:wsp>
+                  </a:graphicData>
+                </a:graphic>
+                <wp14:sizeRelH relativeFrom="margin">
+                  <wp14:pctWidth>0</wp14:pctWidth>
+                </wp14:sizeRelH>
+                <wp14:sizeRelV relativeFrom="margin">
+                  <wp14:pctHeight>0</wp14:pctHeight>
+                </wp14:sizeRelV>
+              </wp:anchor>
+            </w:drawing>
+          </mc:Choice>
+          <mc:Fallback>
+            <w:pict>
+              <v:shape w14:anchorId="50EE6D88" id="Straight Arrow Connector 54" o:spid="_x0000_s1026" type="#_x0000_t32" style="position:absolute;margin-left:462.75pt;margin-top:17.95pt;width:0;height:18.75pt;z-index:251724800;visibility:visible;mso-wrap-style:square;mso-width-percent:0;mso-height-percent:0;mso-wrap-distance-left:9pt;mso-wrap-distance-top:0;mso-wrap-distance-right:9pt;mso-wrap-distance-bottom:0;mso-position-horizontal:absolute;mso-position-horizontal-relative:text;mso-position-vertical:absolute;mso-position-vertical-relative:text;mso-width-percent:0;mso-height-percent:0;mso-width-relative:margin;mso-height-relative:margin" o:gfxdata="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" strokecolor="#5b9bd5 [3204]" strokeweight=".5pt">
+                <v:stroke endarrow="block" joinstyle="miter"/>
+              </v:shape>
+            </w:pict>
+          </mc:Fallback>
+        </mc:AlternateContent>
+      </w:r>
+      <w:r>
+        <w:rPr>
+          <w:rFonts w:asciiTheme="majorHAnsi" w:hAnsiTheme="majorHAnsi" w:cs="Times New Roman"/>
+          <w:b/>
+          <w:noProof/>
+          <w:sz w:val="44"/>
+          <w:szCs w:val="44"/>
+        </w:rPr>
+        <mc:AlternateContent>
+          <mc:Choice Requires="wps">
+            <w:drawing>
+              <wp:anchor distT="0" distB="0" distL="114300" distR="114300" simplePos="0" relativeHeight="251720704" behindDoc="0" locked="0" layoutInCell="1" allowOverlap="1" wp14:anchorId="5B105189" wp14:editId="1C14CD1D">
+                <wp:simplePos x="0" y="0"/>
+                <wp:positionH relativeFrom="column">
+                  <wp:posOffset>2743200</wp:posOffset>
+                </wp:positionH>
+                <wp:positionV relativeFrom="paragraph">
+                  <wp:posOffset>189865</wp:posOffset>
+                </wp:positionV>
+                <wp:extent cx="0" cy="238125"/>
+                <wp:effectExtent l="76200" t="0" r="57150" b="47625"/>
+                <wp:wrapNone/>
+                <wp:docPr id="52" name="Straight Arrow Connector 52"/>
+                <wp:cNvGraphicFramePr/>
+                <a:graphic xmlns:a="http://schemas.openxmlformats.org/drawingml/2006/main">
+                  <a:graphicData uri="http://schemas.microsoft.com/office/word/2010/wordprocessingShape">
+                    <wps:wsp>
+                      <wps:cNvCnPr/>
+                      <wps:spPr>
+                        <a:xfrm>
+                          <a:off x="0" y="0"/>
+                          <a:ext cx="0" cy="238125"/>
+                        </a:xfrm>
+                        <a:prstGeom prst="straightConnector1">
+                          <a:avLst/>
+                        </a:prstGeom>
+                        <a:ln>
+                          <a:tailEnd type="triangle"/>
+                        </a:ln>
+                      </wps:spPr>
+                      <wps:style>
+                        <a:lnRef idx="1">
+                          <a:schemeClr val="accent1"/>
+                        </a:lnRef>
+                        <a:fillRef idx="0">
+                          <a:schemeClr val="accent1"/>
+                        </a:fillRef>
+                        <a:effectRef idx="0">
+                          <a:schemeClr val="accent1"/>
+                        </a:effectRef>
+                        <a:fontRef idx="minor">
+                          <a:schemeClr val="tx1"/>
+                        </a:fontRef>
+                      </wps:style>
+                      <wps:bodyPr/>
+                    </wps:wsp>
+                  </a:graphicData>
+                </a:graphic>
+                <wp14:sizeRelH relativeFrom="margin">
+                  <wp14:pctWidth>0</wp14:pctWidth>
+                </wp14:sizeRelH>
+                <wp14:sizeRelV relativeFrom="margin">
+                  <wp14:pctHeight>0</wp14:pctHeight>
+                </wp14:sizeRelV>
+              </wp:anchor>
+            </w:drawing>
+          </mc:Choice>
+          <mc:Fallback>
+            <w:pict>
+              <v:shape w14:anchorId="24208E71" id="Straight Arrow Connector 52" o:spid="_x0000_s1026" type="#_x0000_t32" style="position:absolute;margin-left:3in;margin-top:14.95pt;width:0;height:18.75pt;z-index:251720704;visibility:visible;mso-wrap-style:square;mso-width-percent:0;mso-height-percent:0;mso-wrap-distance-left:9pt;mso-wrap-distance-top:0;mso-wrap-distance-right:9pt;mso-wrap-distance-bottom:0;mso-position-horizontal:absolute;mso-position-horizontal-relative:text;mso-position-vertical:absolute;mso-position-vertical-relative:text;mso-width-percent:0;mso-height-percent:0;mso-width-relative:margin;mso-height-relative:margin" o:gfxdata="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" strokecolor="#5b9bd5 [3204]" strokeweight=".5pt">
+                <v:stroke endarrow="block" joinstyle="miter"/>
+              </v:shape>
+            </w:pict>
+          </mc:Fallback>
+        </mc:AlternateContent>
+      </w:r>
+      <w:r>
+        <w:rPr>
+          <w:rFonts w:asciiTheme="majorHAnsi" w:hAnsiTheme="majorHAnsi" w:cs="Times New Roman"/>
+          <w:b/>
+          <w:noProof/>
+          <w:sz w:val="44"/>
+          <w:szCs w:val="44"/>
+        </w:rPr>
+        <mc:AlternateContent>
+          <mc:Choice Requires="wps">
+            <w:drawing>
+              <wp:anchor distT="0" distB="0" distL="114300" distR="114300" simplePos="0" relativeHeight="251712512" behindDoc="0" locked="0" layoutInCell="1" allowOverlap="1" wp14:anchorId="24E92D83" wp14:editId="2083BF00">
+                <wp:simplePos x="0" y="0"/>
+                <wp:positionH relativeFrom="column">
+                  <wp:posOffset>2238375</wp:posOffset>
+                </wp:positionH>
+                <wp:positionV relativeFrom="paragraph">
+                  <wp:posOffset>431165</wp:posOffset>
+                </wp:positionV>
+                <wp:extent cx="1104900" cy="295275"/>
+                <wp:effectExtent l="0" t="0" r="19050" b="28575"/>
+                <wp:wrapNone/>
+                <wp:docPr id="48" name="Rectangle 48"/>
+                <wp:cNvGraphicFramePr/>
+                <a:graphic xmlns:a="http://schemas.openxmlformats.org/drawingml/2006/main">
+                  <a:graphicData uri="http://schemas.microsoft.com/office/word/2010/wordprocessingShape">
+                    <wps:wsp>
+                      <wps:cNvSpPr/>
+                      <wps:spPr>
+                        <a:xfrm>
+                          <a:off x="0" y="0"/>
+                          <a:ext cx="1104900" cy="295275"/>
+                        </a:xfrm>
+                        <a:prstGeom prst="rect">
+                          <a:avLst/>
+                        </a:prstGeom>
+                      </wps:spPr>
+                      <wps:style>
+                        <a:lnRef idx="2">
+                          <a:schemeClr val="accent6"/>
+                        </a:lnRef>
+                        <a:fillRef idx="1">
+                          <a:schemeClr val="lt1"/>
+                        </a:fillRef>
+                        <a:effectRef idx="0">
+                          <a:schemeClr val="accent6"/>
+                        </a:effectRef>
+                        <a:fontRef idx="minor">
+                          <a:schemeClr val="dk1"/>
+                        </a:fontRef>
+                      </wps:style>
+                      <wps:txbx>
+                        <w:txbxContent>
+                          <w:p>
+                            <w:pPr>
+                              <w:jc w:val="center"/>
+                            </w:pPr>
+                            <w:r>
+                              <w:t>Air conditioner</w:t>
+                            </w:r>
+                          </w:p>
+                        </w:txbxContent>
+                      </wps:txbx>
+                      <wps:bodyPr rot="0" spcFirstLastPara="0" vertOverflow="overflow" horzOverflow="overflow" vert="horz" wrap="square" lIns="91440" tIns="45720" rIns="91440" bIns="45720" numCol="1" spcCol="0" rtlCol="0" fromWordArt="0" anchor="ctr" anchorCtr="0" forceAA="0" compatLnSpc="1">
+                        <a:prstTxWarp prst="textNoShape">
+                          <a:avLst/>
+                        </a:prstTxWarp>
+                        <a:noAutofit/>
+                      </wps:bodyPr>
+                    </wps:wsp>
+                  </a:graphicData>
+                </a:graphic>
+                <wp14:sizeRelV relativeFrom="margin">
+                  <wp14:pctHeight>0</wp14:pctHeight>
+                </wp14:sizeRelV>
+              </wp:anchor>
+            </w:drawing>
+          </mc:Choice>
+          <mc:Fallback>
+            <w:pict>
+              <v:rect w14:anchorId="24E92D83" id="Rectangle 48" o:spid="_x0000_s1033" style="position:absolute;margin-left:176.25pt;margin-top:33.95pt;width:87pt;height:23.25pt;z-index:251712512;visibility:visible;mso-wrap-style:square;mso-height-percent:0;mso-wrap-distance-left:9pt;mso-wrap-distance-top:0;mso-wrap-distance-right:9pt;mso-wrap-distance-bottom:0;mso-position-horizontal:absolute;mso-position-horizontal-relative:text;mso-position-vertical:absolute;mso-position-vertical-relative:text;mso-height-percent:0;mso-height-relative:margin;v-text-anchor:middle" o:gfxdata="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" fillcolor="white [3201]" strokecolor="#70ad47 [3209]" strokeweight="1pt">
+                <v:textbox>
+                  <w:txbxContent>
+                    <w:p>
+                      <w:pPr>
+                        <w:jc w:val="center"/>
+                      </w:pPr>
+                      <w:r>
+                        <w:t>Air conditioner</w:t>
+                      </w:r>
+                    </w:p>
+                  </w:txbxContent>
+                </v:textbox>
+              </v:rect>
+            </w:pict>
+          </mc:Fallback>
+        </mc:AlternateContent>
+      </w:r>
+      <w:r>
+        <w:rPr>
+          <w:rFonts w:asciiTheme="majorHAnsi" w:hAnsiTheme="majorHAnsi" w:cs="Times New Roman"/>
+          <w:b/>
+          <w:noProof/>
+          <w:sz w:val="44"/>
+          <w:szCs w:val="44"/>
+        </w:rPr>
+        <mc:AlternateContent>
+          <mc:Choice Requires="wps">
+            <w:drawing>
+              <wp:anchor distT="0" distB="0" distL="114300" distR="114300" simplePos="0" relativeHeight="251699200" behindDoc="0" locked="0" layoutInCell="1" allowOverlap="1" wp14:anchorId="7943369E" wp14:editId="22934083">
+                <wp:simplePos x="0" y="0"/>
+                <wp:positionH relativeFrom="column">
+                  <wp:posOffset>152400</wp:posOffset>
+                </wp:positionH>
+                <wp:positionV relativeFrom="paragraph">
+                  <wp:posOffset>201930</wp:posOffset>
+                </wp:positionV>
+                <wp:extent cx="0" cy="266700"/>
+                <wp:effectExtent l="76200" t="0" r="57150" b="57150"/>
+                <wp:wrapNone/>
+                <wp:docPr id="36" name="Straight Arrow Connector 36"/>
+                <wp:cNvGraphicFramePr/>
+                <a:graphic xmlns:a="http://schemas.openxmlformats.org/drawingml/2006/main">
+                  <a:graphicData uri="http://schemas.microsoft.com/office/word/2010/wordprocessingShape">
+                    <wps:wsp>
+                      <wps:cNvCnPr/>
+                      <wps:spPr>
+                        <a:xfrm>
+                          <a:off x="0" y="0"/>
+                          <a:ext cx="0" cy="266700"/>
+                        </a:xfrm>
+                        <a:prstGeom prst="straightConnector1">
+                          <a:avLst/>
+                        </a:prstGeom>
+                        <a:ln>
+                          <a:tailEnd type="triangle"/>
+                        </a:ln>
+                      </wps:spPr>
+                      <wps:style>
+                        <a:lnRef idx="1">
+                          <a:schemeClr val="accent1"/>
+                        </a:lnRef>
+                        <a:fillRef idx="0">
+                          <a:schemeClr val="accent1"/>
+                        </a:fillRef>
+                        <a:effectRef idx="0">
+                          <a:schemeClr val="accent1"/>
+                        </a:effectRef>
+                        <a:fontRef idx="minor">
+                          <a:schemeClr val="tx1"/>
+                        </a:fontRef>
+                      </wps:style>
+                      <wps:bodyPr/>
+                    </wps:wsp>
+                  </a:graphicData>
+                </a:graphic>
+              </wp:anchor>
+            </w:drawing>
+          </mc:Choice>
+          <mc:Fallback>
+            <w:pict>
+              <v:shape w14:anchorId="242D6A3A" id="Straight Arrow Connector 36" o:spid="_x0000_s1026" type="#_x0000_t32" style="position:absolute;margin-left:12pt;margin-top:15.9pt;width:0;height:21pt;z-index:251699200;visibility:visible;mso-wrap-style:square;mso-wrap-distance-left:9pt;mso-wrap-distance-top:0;mso-wrap-distance-right:9pt;mso-wrap-distance-bottom:0;mso-position-horizontal:absolute;mso-position-horizontal-relative:text;mso-position-vertical:absolute;mso-position-vertical-relative:text" o:gfxdata="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" strokecolor="#5b9bd5 [3204]" strokeweight=".5pt">
+                <v:stroke endarrow="block" joinstyle="miter"/>
+              </v:shape>
+            </w:pict>
+          </mc:Fallback>
+        </mc:AlternateContent>
+      </w:r>
+      <w:r>
+        <w:rPr>
+          <w:rFonts w:asciiTheme="majorHAnsi" w:hAnsiTheme="majorHAnsi" w:cs="Times New Roman"/>
+          <w:b/>
+          <w:noProof/>
+          <w:sz w:val="44"/>
+          <w:szCs w:val="44"/>
+        </w:rPr>
+        <mc:AlternateContent>
+          <mc:Choice Requires="wps">
+            <w:drawing>
+              <wp:anchor distT="0" distB="0" distL="114300" distR="114300" simplePos="0" relativeHeight="251697152" behindDoc="0" locked="0" layoutInCell="1" allowOverlap="1" wp14:anchorId="061EB7D6" wp14:editId="637F42D7">
+                <wp:simplePos x="0" y="0"/>
+                <wp:positionH relativeFrom="column">
+                  <wp:posOffset>-381000</wp:posOffset>
+                </wp:positionH>
+                <wp:positionV relativeFrom="paragraph">
+                  <wp:posOffset>437515</wp:posOffset>
+                </wp:positionV>
+                <wp:extent cx="1104900" cy="295275"/>
+                <wp:effectExtent l="0" t="0" r="19050" b="28575"/>
+                <wp:wrapNone/>
+                <wp:docPr id="33" name="Rectangle 33"/>
+                <wp:cNvGraphicFramePr/>
+                <a:graphic xmlns:a="http://schemas.openxmlformats.org/drawingml/2006/main">
+                  <a:graphicData uri="http://schemas.microsoft.com/office/word/2010/wordprocessingShape">
+                    <wps:wsp>
+                      <wps:cNvSpPr/>
+                      <wps:spPr>
+                        <a:xfrm>
+                          <a:off x="0" y="0"/>
+                          <a:ext cx="1104900" cy="295275"/>
+                        </a:xfrm>
+                        <a:prstGeom prst="rect">
+                          <a:avLst/>
+                        </a:prstGeom>
+                      </wps:spPr>
+                      <wps:style>
+                        <a:lnRef idx="2">
+                          <a:schemeClr val="accent6"/>
+                        </a:lnRef>
+                        <a:fillRef idx="1">
+                          <a:schemeClr val="lt1"/>
+                        </a:fillRef>
+                        <a:effectRef idx="0">
+                          <a:schemeClr val="accent6"/>
+                        </a:effectRef>
+                        <a:fontRef idx="minor">
+                          <a:schemeClr val="dk1"/>
+                        </a:fontRef>
+                      </wps:style>
+                      <wps:txbx>
+                        <w:txbxContent>
+                          <w:p>
+                            <w:pPr>
+                              <w:jc w:val="center"/>
+                            </w:pPr>
+                            <w:r>
+                              <w:t>Kids wear</w:t>
+                            </w:r>
+                          </w:p>
+                        </w:txbxContent>
+                      </wps:txbx>
+                      <wps:bodyPr rot="0" spcFirstLastPara="0" vertOverflow="overflow" horzOverflow="overflow" vert="horz" wrap="square" lIns="91440" tIns="45720" rIns="91440" bIns="45720" numCol="1" spcCol="0" rtlCol="0" fromWordArt="0" anchor="ctr" anchorCtr="0" forceAA="0" compatLnSpc="1">
+                        <a:prstTxWarp prst="textNoShape">
+                          <a:avLst/>
+                        </a:prstTxWarp>
+                        <a:noAutofit/>
+                      </wps:bodyPr>
+                    </wps:wsp>
+                  </a:graphicData>
+                </a:graphic>
+                <wp14:sizeRelV relativeFrom="margin">
+                  <wp14:pctHeight>0</wp14:pctHeight>
+                </wp14:sizeRelV>
+              </wp:anchor>
+            </w:drawing>
+          </mc:Choice>
+          <mc:Fallback>
+            <w:pict>
+              <v:rect w14:anchorId="061EB7D6" id="Rectangle 33" o:spid="_x0000_s1034" style="position:absolute;margin-left:-30pt;margin-top:34.45pt;width:87pt;height:23.25pt;z-index:251697152;visibility:visible;mso-wrap-style:square;mso-height-percent:0;mso-wrap-distance-left:9pt;mso-wrap-distance-top:0;mso-wrap-distance-right:9pt;mso-wrap-distance-bottom:0;mso-position-horizontal:absolute;mso-position-horizontal-relative:text;mso-position-vertical:absolute;mso-position-vertical-relative:text;mso-height-percent:0;mso-height-relative:margin;v-text-anchor:middle" o:gfxdata="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" fillcolor="white [3201]" strokecolor="#70ad47 [3209]" strokeweight="1pt">
+                <v:textbox>
+                  <w:txbxContent>
+                    <w:p>
+                      <w:pPr>
+                        <w:jc w:val="center"/>
+                      </w:pPr>
+                      <w:r>
+                        <w:t>Kids wear</w:t>
+                      </w:r>
+                    </w:p>
+                  </w:txbxContent>
+                </v:textbox>
+              </v:rect>
+            </w:pict>
+          </mc:Fallback>
+        </mc:AlternateContent>
+      </w:r>
+      <w:r>
+        <w:rPr>
+          <w:rFonts w:asciiTheme="majorHAnsi" w:hAnsiTheme="majorHAnsi" w:cs="Times New Roman"/>
+          <w:b/>
+          <w:sz w:val="44"/>
+          <w:szCs w:val="44"/>
+        </w:rPr>
+        <w:tab/>
+      </w:r>
+      <w:bookmarkStart w:id="0" w:name="_GoBack"/>
+      <w:bookmarkEnd w:id="0"/>
+      <w:r>
+        <w:rPr>
+          <w:rFonts w:asciiTheme="majorHAnsi" w:hAnsiTheme="majorHAnsi" w:cs="Times New Roman"/>
+          <w:b/>
+          <w:sz w:val="44"/>
+          <w:szCs w:val="44"/>
+        </w:rPr>
+        <w:tab/>
+      </w:r>
     </w:p>
     <w:p>
       <w:pPr>
@@ -2440,6 +4357,104 @@
           <w:szCs w:val="44"/>
         </w:rPr>
       </w:pPr>
+      <w:r>
+        <w:rPr>
+          <w:rFonts w:asciiTheme="majorHAnsi" w:hAnsiTheme="majorHAnsi" w:cs="Times New Roman"/>
+          <w:b/>
+          <w:noProof/>
+          <w:sz w:val="44"/>
+          <w:szCs w:val="44"/>
+        </w:rPr>
+        <mc:AlternateContent>
+          <mc:Choice Requires="wps">
+            <w:drawing>
+              <wp:anchor distT="0" distB="0" distL="114300" distR="114300" simplePos="0" relativeHeight="251716608" behindDoc="0" locked="0" layoutInCell="1" allowOverlap="1" wp14:anchorId="31618E72" wp14:editId="06A27D04">
+                <wp:simplePos x="0" y="0"/>
+                <wp:positionH relativeFrom="column">
+                  <wp:posOffset>5295900</wp:posOffset>
+                </wp:positionH>
+                <wp:positionV relativeFrom="paragraph">
+                  <wp:posOffset>9525</wp:posOffset>
+                </wp:positionV>
+                <wp:extent cx="1104900" cy="295275"/>
+                <wp:effectExtent l="0" t="0" r="19050" b="28575"/>
+                <wp:wrapNone/>
+                <wp:docPr id="50" name="Rectangle 50"/>
+                <wp:cNvGraphicFramePr/>
+                <a:graphic xmlns:a="http://schemas.openxmlformats.org/drawingml/2006/main">
+                  <a:graphicData uri="http://schemas.microsoft.com/office/word/2010/wordprocessingShape">
+                    <wps:wsp>
+                      <wps:cNvSpPr/>
+                      <wps:spPr>
+                        <a:xfrm>
+                          <a:off x="0" y="0"/>
+                          <a:ext cx="1104900" cy="295275"/>
+                        </a:xfrm>
+                        <a:prstGeom prst="rect">
+                          <a:avLst/>
+                        </a:prstGeom>
+                      </wps:spPr>
+                      <wps:style>
+                        <a:lnRef idx="2">
+                          <a:schemeClr val="accent6"/>
+                        </a:lnRef>
+                        <a:fillRef idx="1">
+                          <a:schemeClr val="lt1"/>
+                        </a:fillRef>
+                        <a:effectRef idx="0">
+                          <a:schemeClr val="accent6"/>
+                        </a:effectRef>
+                        <a:fontRef idx="minor">
+                          <a:schemeClr val="dk1"/>
+                        </a:fontRef>
+                      </wps:style>
+                      <wps:txbx>
+                        <w:txbxContent>
+                          <w:p>
+                            <w:pPr>
+                              <w:jc w:val="center"/>
+                            </w:pPr>
+                            <w:r>
+                              <w:t>Hair care</w:t>
+                            </w:r>
+                          </w:p>
+                        </w:txbxContent>
+                      </wps:txbx>
+                      <wps:bodyPr rot="0" spcFirstLastPara="0" vertOverflow="overflow" horzOverflow="overflow" vert="horz" wrap="square" lIns="91440" tIns="45720" rIns="91440" bIns="45720" numCol="1" spcCol="0" rtlCol="0" fromWordArt="0" anchor="ctr" anchorCtr="0" forceAA="0" compatLnSpc="1">
+                        <a:prstTxWarp prst="textNoShape">
+                          <a:avLst/>
+                        </a:prstTxWarp>
+                        <a:noAutofit/>
+                      </wps:bodyPr>
+                    </wps:wsp>
+                  </a:graphicData>
+                </a:graphic>
+                <wp14:sizeRelV relativeFrom="margin">
+                  <wp14:pctHeight>0</wp14:pctHeight>
+                </wp14:sizeRelV>
+              </wp:anchor>
+            </w:drawing>
+          </mc:Choice>
+          <mc:Fallback>
+            <w:pict>
+              <v:rect w14:anchorId="31618E72" id="Rectangle 50" o:spid="_x0000_s1035" style="position:absolute;margin-left:417pt;margin-top:.75pt;width:87pt;height:23.25pt;z-index:251716608;visibility:visible;mso-wrap-style:square;mso-height-percent:0;mso-wrap-distance-left:9pt;mso-wrap-distance-top:0;mso-wrap-distance-right:9pt;mso-wrap-distance-bottom:0;mso-position-horizontal:absolute;mso-position-horizontal-relative:text;mso-position-vertical:absolute;mso-position-vertical-relative:text;mso-height-percent:0;mso-height-relative:margin;v-text-anchor:middle" o:gfxdata="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" fillcolor="white [3201]" strokecolor="#70ad47 [3209]" strokeweight="1pt">
+                <v:textbox>
+                  <w:txbxContent>
+                    <w:p>
+                      <w:pPr>
+                        <w:jc w:val="center"/>
+                      </w:pPr>
+                      <w:r>
+                        <w:t>Hair care</w:t>
+                      </w:r>
+                    </w:p>
+                  </w:txbxContent>
+                </v:textbox>
+              </v:rect>
+            </w:pict>
+          </mc:Fallback>
+        </mc:AlternateContent>
+      </w:r>
     </w:p>
     <w:p>
       <w:pPr>
@@ -2450,6 +4465,148 @@
           <w:szCs w:val="44"/>
         </w:rPr>
       </w:pPr>
+      <w:r>
+        <w:rPr>
+          <w:rFonts w:asciiTheme="majorHAnsi" w:hAnsiTheme="majorHAnsi" w:cs="Times New Roman"/>
+          <w:b/>
+          <w:noProof/>
+          <w:sz w:val="44"/>
+          <w:szCs w:val="44"/>
+        </w:rPr>
+        <mc:AlternateContent>
+          <mc:Choice Requires="wps">
+            <w:drawing>
+              <wp:anchor distT="0" distB="0" distL="114300" distR="114300" simplePos="0" relativeHeight="251691008" behindDoc="0" locked="0" layoutInCell="1" allowOverlap="1" wp14:anchorId="0CF1A4A0" wp14:editId="2D45480C">
+                <wp:simplePos x="0" y="0"/>
+                <wp:positionH relativeFrom="margin">
+                  <wp:posOffset>0</wp:posOffset>
+                </wp:positionH>
+                <wp:positionV relativeFrom="paragraph">
+                  <wp:posOffset>174625</wp:posOffset>
+                </wp:positionV>
+                <wp:extent cx="5962650" cy="76200"/>
+                <wp:effectExtent l="0" t="0" r="19050" b="19050"/>
+                <wp:wrapNone/>
+                <wp:docPr id="24" name="Rectangle 24"/>
+                <wp:cNvGraphicFramePr/>
+                <a:graphic xmlns:a="http://schemas.openxmlformats.org/drawingml/2006/main">
+                  <a:graphicData uri="http://schemas.microsoft.com/office/word/2010/wordprocessingShape">
+                    <wps:wsp>
+                      <wps:cNvSpPr/>
+                      <wps:spPr>
+                        <a:xfrm>
+                          <a:off x="0" y="0"/>
+                          <a:ext cx="5962650" cy="76200"/>
+                        </a:xfrm>
+                        <a:prstGeom prst="rect">
+                          <a:avLst/>
+                        </a:prstGeom>
+                      </wps:spPr>
+                      <wps:style>
+                        <a:lnRef idx="2">
+                          <a:schemeClr val="accent6"/>
+                        </a:lnRef>
+                        <a:fillRef idx="1">
+                          <a:schemeClr val="lt1"/>
+                        </a:fillRef>
+                        <a:effectRef idx="0">
+                          <a:schemeClr val="accent6"/>
+                        </a:effectRef>
+                        <a:fontRef idx="minor">
+                          <a:schemeClr val="dk1"/>
+                        </a:fontRef>
+                      </wps:style>
+                      <wps:bodyPr rot="0" spcFirstLastPara="0" vertOverflow="overflow" horzOverflow="overflow" vert="horz" wrap="square" lIns="91440" tIns="45720" rIns="91440" bIns="45720" numCol="1" spcCol="0" rtlCol="0" fromWordArt="0" anchor="ctr" anchorCtr="0" forceAA="0" compatLnSpc="1">
+                        <a:prstTxWarp prst="textNoShape">
+                          <a:avLst/>
+                        </a:prstTxWarp>
+                        <a:noAutofit/>
+                      </wps:bodyPr>
+                    </wps:wsp>
+                  </a:graphicData>
+                </a:graphic>
+              </wp:anchor>
+            </w:drawing>
+          </mc:Choice>
+          <mc:Fallback>
+            <w:pict>
+              <v:rect w14:anchorId="2F7BB762" id="Rectangle 24" o:spid="_x0000_s1026" style="position:absolute;margin-left:0;margin-top:13.75pt;width:469.5pt;height:6pt;z-index:251691008;visibility:visible;mso-wrap-style:square;mso-wrap-distance-left:9pt;mso-wrap-distance-top:0;mso-wrap-distance-right:9pt;mso-wrap-distance-bottom:0;mso-position-horizontal:absolute;mso-position-horizontal-relative:margin;mso-position-vertical:absolute;mso-position-vertical-relative:text;v-text-anchor:middle" o:gfxdata="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" fillcolor="white [3201]" strokecolor="#70ad47 [3209]" strokeweight="1pt">
+                <w10:wrap anchorx="margin"/>
+              </v:rect>
+            </w:pict>
+          </mc:Fallback>
+        </mc:AlternateContent>
+      </w:r>
+      <w:r>
+        <w:rPr>
+          <w:rFonts w:asciiTheme="majorHAnsi" w:hAnsiTheme="majorHAnsi" w:cs="Times New Roman"/>
+          <w:b/>
+          <w:noProof/>
+          <w:sz w:val="44"/>
+          <w:szCs w:val="44"/>
+        </w:rPr>
+        <mc:AlternateContent>
+          <mc:Choice Requires="wps">
+            <w:drawing>
+              <wp:anchor distT="0" distB="0" distL="114300" distR="114300" simplePos="0" relativeHeight="251725824" behindDoc="0" locked="0" layoutInCell="1" allowOverlap="1" wp14:anchorId="1D8F91CC" wp14:editId="27D8FD98">
+                <wp:simplePos x="0" y="0"/>
+                <wp:positionH relativeFrom="column">
+                  <wp:posOffset>2876550</wp:posOffset>
+                </wp:positionH>
+                <wp:positionV relativeFrom="paragraph">
+                  <wp:posOffset>234315</wp:posOffset>
+                </wp:positionV>
+                <wp:extent cx="0" cy="390525"/>
+                <wp:effectExtent l="76200" t="0" r="57150" b="47625"/>
+                <wp:wrapNone/>
+                <wp:docPr id="55" name="Straight Arrow Connector 55"/>
+                <wp:cNvGraphicFramePr/>
+                <a:graphic xmlns:a="http://schemas.openxmlformats.org/drawingml/2006/main">
+                  <a:graphicData uri="http://schemas.microsoft.com/office/word/2010/wordprocessingShape">
+                    <wps:wsp>
+                      <wps:cNvCnPr/>
+                      <wps:spPr>
+                        <a:xfrm>
+                          <a:off x="0" y="0"/>
+                          <a:ext cx="0" cy="390525"/>
+                        </a:xfrm>
+                        <a:prstGeom prst="straightConnector1">
+                          <a:avLst/>
+                        </a:prstGeom>
+                        <a:ln>
+                          <a:tailEnd type="triangle"/>
+                        </a:ln>
+                      </wps:spPr>
+                      <wps:style>
+                        <a:lnRef idx="1">
+                          <a:schemeClr val="accent1"/>
+                        </a:lnRef>
+                        <a:fillRef idx="0">
+                          <a:schemeClr val="accent1"/>
+                        </a:fillRef>
+                        <a:effectRef idx="0">
+                          <a:schemeClr val="accent1"/>
+                        </a:effectRef>
+                        <a:fontRef idx="minor">
+                          <a:schemeClr val="tx1"/>
+                        </a:fontRef>
+                      </wps:style>
+                      <wps:bodyPr/>
+                    </wps:wsp>
+                  </a:graphicData>
+                </a:graphic>
+              </wp:anchor>
+            </w:drawing>
+          </mc:Choice>
+          <mc:Fallback>
+            <w:pict>
+              <v:shape w14:anchorId="56A97774" id="Straight Arrow Connector 55" o:spid="_x0000_s1026" type="#_x0000_t32" style="position:absolute;margin-left:226.5pt;margin-top:18.45pt;width:0;height:30.75pt;z-index:251725824;visibility:visible;mso-wrap-style:square;mso-wrap-distance-left:9pt;mso-wrap-distance-top:0;mso-wrap-distance-right:9pt;mso-wrap-distance-bottom:0;mso-position-horizontal:absolute;mso-position-horizontal-relative:text;mso-position-vertical:absolute;mso-position-vertical-relative:text" o:gfxdata="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" strokecolor="#5b9bd5 [3204]" strokeweight=".5pt">
+                <v:stroke endarrow="block" joinstyle="miter"/>
+              </v:shape>
+            </w:pict>
+          </mc:Fallback>
+        </mc:AlternateContent>
+      </w:r>
     </w:p>
     <w:p>
       <w:pPr>
@@ -2460,6 +4617,79 @@
           <w:szCs w:val="44"/>
         </w:rPr>
       </w:pPr>
+      <w:r>
+        <w:rPr>
+          <w:rFonts w:asciiTheme="majorHAnsi" w:hAnsiTheme="majorHAnsi" w:cs="Times New Roman"/>
+          <w:b/>
+          <w:noProof/>
+          <w:sz w:val="44"/>
+          <w:szCs w:val="44"/>
+        </w:rPr>
+        <mc:AlternateContent>
+          <mc:Choice Requires="wps">
+            <w:drawing>
+              <wp:anchor distT="0" distB="0" distL="114300" distR="114300" simplePos="0" relativeHeight="251726848" behindDoc="0" locked="0" layoutInCell="1" allowOverlap="1" wp14:anchorId="2FFFB718" wp14:editId="001FE4B8">
+                <wp:simplePos x="0" y="0"/>
+                <wp:positionH relativeFrom="margin">
+                  <wp:posOffset>2543175</wp:posOffset>
+                </wp:positionH>
+                <wp:positionV relativeFrom="paragraph">
+                  <wp:posOffset>173990</wp:posOffset>
+                </wp:positionV>
+                <wp:extent cx="695325" cy="647700"/>
+                <wp:effectExtent l="0" t="0" r="28575" b="19050"/>
+                <wp:wrapNone/>
+                <wp:docPr id="56" name="Flowchart: Connector 56"/>
+                <wp:cNvGraphicFramePr/>
+                <a:graphic xmlns:a="http://schemas.openxmlformats.org/drawingml/2006/main">
+                  <a:graphicData uri="http://schemas.microsoft.com/office/word/2010/wordprocessingShape">
+                    <wps:wsp>
+                      <wps:cNvSpPr/>
+                      <wps:spPr>
+                        <a:xfrm>
+                          <a:off x="0" y="0"/>
+                          <a:ext cx="695325" cy="647700"/>
+                        </a:xfrm>
+                        <a:prstGeom prst="flowChartConnector">
+                          <a:avLst/>
+                        </a:prstGeom>
+                      </wps:spPr>
+                      <wps:style>
+                        <a:lnRef idx="2">
+                          <a:schemeClr val="accent6"/>
+                        </a:lnRef>
+                        <a:fillRef idx="1">
+                          <a:schemeClr val="lt1"/>
+                        </a:fillRef>
+                        <a:effectRef idx="0">
+                          <a:schemeClr val="accent6"/>
+                        </a:effectRef>
+                        <a:fontRef idx="minor">
+                          <a:schemeClr val="dk1"/>
+                        </a:fontRef>
+                      </wps:style>
+                      <wps:bodyPr rot="0" spcFirstLastPara="0" vertOverflow="overflow" horzOverflow="overflow" vert="horz" wrap="square" lIns="91440" tIns="45720" rIns="91440" bIns="45720" numCol="1" spcCol="0" rtlCol="0" fromWordArt="0" anchor="ctr" anchorCtr="0" forceAA="0" compatLnSpc="1">
+                        <a:prstTxWarp prst="textNoShape">
+                          <a:avLst/>
+                        </a:prstTxWarp>
+                        <a:noAutofit/>
+                      </wps:bodyPr>
+                    </wps:wsp>
+                  </a:graphicData>
+                </a:graphic>
+              </wp:anchor>
+            </w:drawing>
+          </mc:Choice>
+          <mc:Fallback>
+            <w:pict>
+              <v:shape w14:anchorId="6D7EE6C3" id="Flowchart: Connector 56" o:spid="_x0000_s1026" type="#_x0000_t120" style="position:absolute;margin-left:200.25pt;margin-top:13.7pt;width:54.75pt;height:51pt;z-index:251726848;visibility:visible;mso-wrap-style:square;mso-wrap-distance-left:9pt;mso-wrap-distance-top:0;mso-wrap-distance-right:9pt;mso-wrap-distance-bottom:0;mso-position-horizontal:absolute;mso-position-horizontal-relative:margin;mso-position-vertical:absolute;mso-position-vertical-relative:text;v-text-anchor:middle" o:gfxdata="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" fillcolor="white [3201]" strokecolor="#70ad47 [3209]" strokeweight="1pt">
+                <v:stroke joinstyle="miter"/>
+                <w10:wrap anchorx="margin"/>
+              </v:shape>
+            </w:pict>
+          </mc:Fallback>
+        </mc:AlternateContent>
+      </w:r>
     </w:p>
     <w:p>
       <w:pPr>
@@ -2510,44 +4740,13 @@
           <w:szCs w:val="44"/>
         </w:rPr>
       </w:pPr>
-    </w:p>
-    <w:p>
-      <w:pPr>
-        <w:rPr>
-          <w:rFonts w:asciiTheme="majorHAnsi" w:hAnsiTheme="majorHAnsi" w:cs="Times New Roman"/>
-          <w:b/>
-          <w:sz w:val="44"/>
-          <w:szCs w:val="44"/>
-        </w:rPr>
-      </w:pPr>
-    </w:p>
-    <w:p>
-      <w:pPr>
-        <w:rPr>
-          <w:rFonts w:asciiTheme="majorHAnsi" w:hAnsiTheme="majorHAnsi" w:cs="Times New Roman"/>
-          <w:b/>
-          <w:sz w:val="44"/>
-          <w:szCs w:val="44"/>
-        </w:rPr>
-      </w:pPr>
-    </w:p>
-    <w:p>
-      <w:pPr>
-        <w:rPr>
-          <w:rFonts w:asciiTheme="majorHAnsi" w:hAnsiTheme="majorHAnsi" w:cs="Times New Roman"/>
-          <w:b/>
-          <w:sz w:val="44"/>
-          <w:szCs w:val="44"/>
-        </w:rPr>
-      </w:pPr>
-      <w:r>
-        <w:rPr>
-          <w:rFonts w:ascii="Times New Roman" w:hAnsi="Times New Roman" w:cs="Times New Roman"/>
-          <w:b/>
-          <w:sz w:val="44"/>
-          <w:szCs w:val="44"/>
-        </w:rPr>
-        <w:lastRenderedPageBreak/>
+      <w:r>
+        <w:rPr>
+          <w:rFonts w:ascii="Times New Roman" w:hAnsi="Times New Roman" w:cs="Times New Roman"/>
+          <w:b/>
+          <w:sz w:val="44"/>
+          <w:szCs w:val="44"/>
+        </w:rPr>
         <w:t xml:space="preserve">Q5::What is Flowchart? Create a flowchart to </w:t>
       </w:r>
       <w:r>
@@ -2620,6 +4819,7 @@
           <w:sz w:val="44"/>
           <w:szCs w:val="44"/>
         </w:rPr>
+        <w:lastRenderedPageBreak/>
         <w:t>They use geometrical shapes and arrows to show processes, relationships and data/process flow.</w:t>
       </w:r>
     </w:p>
@@ -3141,7 +5341,6 @@
           <w:sz w:val="44"/>
           <w:szCs w:val="44"/>
         </w:rPr>
-        <w:lastRenderedPageBreak/>
         <mc:AlternateContent>
           <mc:Choice Requires="wps">
             <w:drawing>
@@ -3380,7 +5579,17 @@
           <w:sz w:val="44"/>
           <w:szCs w:val="44"/>
         </w:rPr>
-        <w:t xml:space="preserve"> one page, </w:t>
+        <w:t xml:space="preserve"> one </w:t>
+      </w:r>
+      <w:r>
+        <w:rPr>
+          <w:rFonts w:asciiTheme="majorHAnsi" w:hAnsiTheme="majorHAnsi" w:cs="Times New Roman"/>
+          <w:b/>
+          <w:sz w:val="44"/>
+          <w:szCs w:val="44"/>
+        </w:rPr>
+        <w:lastRenderedPageBreak/>
+        <w:t xml:space="preserve">page, </w:t>
       </w:r>
       <w:r>
         <w:rPr>
@@ -3966,7 +6175,23 @@
           </mc:Choice>
           <mc:Fallback>
             <w:pict>
-              <v:shape id="Flowchart: Alternate Process 28" o:spid="_x0000_s1026" type="#_x0000_t176" style="position:absolute;left:0;text-align:left;margin-left:138.75pt;margin-top:250.65pt;width:77.25pt;height:29.25pt;z-index:251683840;visibility:visible;mso-wrap-style:square;mso-width-percent:0;mso-height-percent:0;mso-wrap-distance-left:9pt;mso-wrap-distance-top:0;mso-wrap-distance-right:9pt;mso-wrap-distance-bottom:0;mso-position-horizontal:absolute;mso-position-horizontal-relative:text;mso-position-vertical:absolute;mso-position-vertical-relative:text;mso-width-percent:0;mso-height-percent:0;mso-width-relative:margin;mso-height-relative:margin;v-text-anchor:middle" o:gfxdata="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" fillcolor="#5b9bd5 [3204]" strokecolor="#1f4d78 [1604]" strokeweight="1pt">
+              <v:shapetype id="_x0000_t176" coordsize="21600,21600" o:spt="176" adj="2700" path="m@0,qx0@0l0@2qy@0,21600l@1,21600qx21600@2l21600@0qy@1,xe">
+                <v:stroke joinstyle="miter"/>
+                <v:formulas>
+                  <v:f eqn="val #0"/>
+                  <v:f eqn="sum width 0 #0"/>
+                  <v:f eqn="sum height 0 #0"/>
+                  <v:f eqn="prod @0 2929 10000"/>
+                  <v:f eqn="sum width 0 @3"/>
+                  <v:f eqn="sum height 0 @3"/>
+                  <v:f eqn="val width"/>
+                  <v:f eqn="val height"/>
+                  <v:f eqn="prod width 1 2"/>
+                  <v:f eqn="prod height 1 2"/>
+                </v:formulas>
+                <v:path gradientshapeok="t" limo="10800,10800" o:connecttype="custom" o:connectlocs="@8,0;0,@9;@8,@7;@6,@9" textboxrect="@3,@3,@4,@5"/>
+              </v:shapetype>
+              <v:shape id="Flowchart: Alternate Process 28" o:spid="_x0000_s1036" type="#_x0000_t176" style="position:absolute;left:0;text-align:left;margin-left:138.75pt;margin-top:250.65pt;width:77.25pt;height:29.25pt;z-index:251683840;visibility:visible;mso-wrap-style:square;mso-width-percent:0;mso-height-percent:0;mso-wrap-distance-left:9pt;mso-wrap-distance-top:0;mso-wrap-distance-right:9pt;mso-wrap-distance-bottom:0;mso-position-horizontal:absolute;mso-position-horizontal-relative:text;mso-position-vertical:absolute;mso-position-vertical-relative:text;mso-width-percent:0;mso-height-percent:0;mso-width-relative:margin;mso-height-relative:margin;v-text-anchor:middle" o:gfxdata="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" fillcolor="#5b9bd5 [3204]" strokecolor="#1f4d78 [1604]" strokeweight="1pt">
                 <v:textbox>
                   <w:txbxContent>
                     <w:p>
@@ -4149,7 +6374,11 @@
           </mc:Choice>
           <mc:Fallback>
             <w:pict>
-              <v:shape id="Flowchart: Data 26" o:spid="_x0000_s1027" type="#_x0000_t111" style="position:absolute;left:0;text-align:left;margin-left:102pt;margin-top:200.4pt;width:141.75pt;height:29.25pt;z-index:251680768;visibility:visible;mso-wrap-style:square;mso-width-percent:0;mso-height-percent:0;mso-wrap-distance-left:9pt;mso-wrap-distance-top:0;mso-wrap-distance-right:9pt;mso-wrap-distance-bottom:0;mso-position-horizontal:absolute;mso-position-horizontal-relative:text;mso-position-vertical:absolute;mso-position-vertical-relative:text;mso-width-percent:0;mso-height-percent:0;mso-width-relative:margin;mso-height-relative:margin;v-text-anchor:middle" o:gfxdata="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" fillcolor="#5b9bd5 [3204]" strokecolor="#1f4d78 [1604]" strokeweight="1pt">
+              <v:shapetype id="_x0000_t111" coordsize="21600,21600" o:spt="111" path="m4321,l21600,,17204,21600,,21600xe">
+                <v:stroke joinstyle="miter"/>
+                <v:path gradientshapeok="t" o:connecttype="custom" o:connectlocs="12961,0;10800,0;2161,10800;8602,21600;10800,21600;19402,10800" textboxrect="4321,0,17204,21600"/>
+              </v:shapetype>
+              <v:shape id="Flowchart: Data 26" o:spid="_x0000_s1037" type="#_x0000_t111" style="position:absolute;left:0;text-align:left;margin-left:102pt;margin-top:200.4pt;width:141.75pt;height:29.25pt;z-index:251680768;visibility:visible;mso-wrap-style:square;mso-width-percent:0;mso-height-percent:0;mso-wrap-distance-left:9pt;mso-wrap-distance-top:0;mso-wrap-distance-right:9pt;mso-wrap-distance-bottom:0;mso-position-horizontal:absolute;mso-position-horizontal-relative:text;mso-position-vertical:absolute;mso-position-vertical-relative:text;mso-width-percent:0;mso-height-percent:0;mso-width-relative:margin;mso-height-relative:margin;v-text-anchor:middle" o:gfxdata="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" fillcolor="#5b9bd5 [3204]" strokecolor="#1f4d78 [1604]" strokeweight="1pt">
                 <v:textbox>
                   <w:txbxContent>
                     <w:p>
@@ -4330,7 +6559,11 @@
           </mc:Choice>
           <mc:Fallback>
             <w:pict>
-              <v:shape id="Flowchart: Process 23" o:spid="_x0000_s1028" type="#_x0000_t109" style="position:absolute;left:0;text-align:left;margin-left:134.25pt;margin-top:156.9pt;width:1in;height:21pt;z-index:251676672;visibility:visible;mso-wrap-style:square;mso-height-percent:0;mso-wrap-distance-left:9pt;mso-wrap-distance-top:0;mso-wrap-distance-right:9pt;mso-wrap-distance-bottom:0;mso-position-horizontal:absolute;mso-position-horizontal-relative:text;mso-position-vertical:absolute;mso-position-vertical-relative:text;mso-height-percent:0;mso-height-relative:margin;v-text-anchor:middle" o:gfxdata="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" fillcolor="#5b9bd5 [3204]" strokecolor="#1f4d78 [1604]" strokeweight="1pt">
+              <v:shapetype id="_x0000_t109" coordsize="21600,21600" o:spt="109" path="m,l,21600r21600,l21600,xe">
+                <v:stroke joinstyle="miter"/>
+                <v:path gradientshapeok="t" o:connecttype="rect"/>
+              </v:shapetype>
+              <v:shape id="Flowchart: Process 23" o:spid="_x0000_s1038" type="#_x0000_t109" style="position:absolute;left:0;text-align:left;margin-left:134.25pt;margin-top:156.9pt;width:1in;height:21pt;z-index:251676672;visibility:visible;mso-wrap-style:square;mso-height-percent:0;mso-wrap-distance-left:9pt;mso-wrap-distance-top:0;mso-wrap-distance-right:9pt;mso-wrap-distance-bottom:0;mso-position-horizontal:absolute;mso-position-horizontal-relative:text;mso-position-vertical:absolute;mso-position-vertical-relative:text;mso-height-percent:0;mso-height-relative:margin;v-text-anchor:middle" o:gfxdata="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" fillcolor="#5b9bd5 [3204]" strokecolor="#1f4d78 [1604]" strokeweight="1pt">
                 <v:textbox>
                   <w:txbxContent>
                     <w:p>
@@ -4513,7 +6746,7 @@
           </mc:Choice>
           <mc:Fallback>
             <w:pict>
-              <v:shape id="Flowchart: Data 21" o:spid="_x0000_s1029" type="#_x0000_t111" style="position:absolute;left:0;text-align:left;margin-left:103.5pt;margin-top:97.65pt;width:124.5pt;height:37.5pt;z-index:251674624;visibility:visible;mso-wrap-style:square;mso-width-percent:0;mso-height-percent:0;mso-wrap-distance-left:9pt;mso-wrap-distance-top:0;mso-wrap-distance-right:9pt;mso-wrap-distance-bottom:0;mso-position-horizontal:absolute;mso-position-horizontal-relative:text;mso-position-vertical:absolute;mso-position-vertical-relative:text;mso-width-percent:0;mso-height-percent:0;mso-width-relative:margin;mso-height-relative:margin;v-text-anchor:middle" o:gfxdata="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" fillcolor="#5b9bd5 [3204]" strokecolor="#1f4d78 [1604]" strokeweight="1pt">
+              <v:shape id="Flowchart: Data 21" o:spid="_x0000_s1039" type="#_x0000_t111" style="position:absolute;left:0;text-align:left;margin-left:103.5pt;margin-top:97.65pt;width:124.5pt;height:37.5pt;z-index:251674624;visibility:visible;mso-wrap-style:square;mso-width-percent:0;mso-height-percent:0;mso-wrap-distance-left:9pt;mso-wrap-distance-top:0;mso-wrap-distance-right:9pt;mso-wrap-distance-bottom:0;mso-position-horizontal:absolute;mso-position-horizontal-relative:text;mso-position-vertical:absolute;mso-position-vertical-relative:text;mso-width-percent:0;mso-height-percent:0;mso-width-relative:margin;mso-height-relative:margin;v-text-anchor:middle" o:gfxdata="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" fillcolor="#5b9bd5 [3204]" strokecolor="#1f4d78 [1604]" strokeweight="1pt">
                 <v:textbox>
                   <w:txbxContent>
                     <w:p>
@@ -4696,7 +6929,7 @@
           </mc:Choice>
           <mc:Fallback>
             <w:pict>
-              <v:shape id="Flowchart: Process 19" o:spid="_x0000_s1030" type="#_x0000_t109" style="position:absolute;left:0;text-align:left;margin-left:102pt;margin-top:54.15pt;width:140.25pt;height:20.25pt;z-index:251672576;visibility:visible;mso-wrap-style:square;mso-width-percent:0;mso-height-percent:0;mso-wrap-distance-left:9pt;mso-wrap-distance-top:0;mso-wrap-distance-right:9pt;mso-wrap-distance-bottom:0;mso-position-horizontal:absolute;mso-position-horizontal-relative:text;mso-position-vertical:absolute;mso-position-vertical-relative:text;mso-width-percent:0;mso-height-percent:0;mso-width-relative:margin;mso-height-relative:margin;v-text-anchor:middle" o:gfxdata="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" fillcolor="#5b9bd5 [3204]" strokecolor="#1f4d78 [1604]" strokeweight="1pt">
+              <v:shape id="Flowchart: Process 19" o:spid="_x0000_s1040" type="#_x0000_t109" style="position:absolute;left:0;text-align:left;margin-left:102pt;margin-top:54.15pt;width:140.25pt;height:20.25pt;z-index:251672576;visibility:visible;mso-wrap-style:square;mso-width-percent:0;mso-height-percent:0;mso-wrap-distance-left:9pt;mso-wrap-distance-top:0;mso-wrap-distance-right:9pt;mso-wrap-distance-bottom:0;mso-position-horizontal:absolute;mso-position-horizontal-relative:text;mso-position-vertical:absolute;mso-position-vertical-relative:text;mso-width-percent:0;mso-height-percent:0;mso-width-relative:margin;mso-height-relative:margin;v-text-anchor:middle" o:gfxdata="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" fillcolor="#5b9bd5 [3204]" strokecolor="#1f4d78 [1604]" strokeweight="1pt">
                 <v:textbox>
                   <w:txbxContent>
                     <w:p>
@@ -4879,7 +7112,7 @@
           </mc:Choice>
           <mc:Fallback>
             <w:pict>
-              <v:shape id="Flowchart: Alternate Process 18" o:spid="_x0000_s1031" type="#_x0000_t176" style="position:absolute;left:0;text-align:left;margin-left:136.5pt;margin-top:1.6pt;width:1in;height:29.45pt;z-index:251671552;visibility:visible;mso-wrap-style:square;mso-height-percent:0;mso-wrap-distance-left:9pt;mso-wrap-distance-top:0;mso-wrap-distance-right:9pt;mso-wrap-distance-bottom:0;mso-position-horizontal:absolute;mso-position-horizontal-relative:text;mso-position-vertical:absolute;mso-position-vertical-relative:text;mso-height-percent:0;mso-height-relative:margin;v-text-anchor:middle" o:gfxdata="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" fillcolor="#5b9bd5 [3204]" strokecolor="#1f4d78 [1604]" strokeweight="1pt">
+              <v:shape id="Flowchart: Alternate Process 18" o:spid="_x0000_s1041" type="#_x0000_t176" style="position:absolute;left:0;text-align:left;margin-left:136.5pt;margin-top:1.6pt;width:1in;height:29.45pt;z-index:251671552;visibility:visible;mso-wrap-style:square;mso-height-percent:0;mso-wrap-distance-left:9pt;mso-wrap-distance-top:0;mso-wrap-distance-right:9pt;mso-wrap-distance-bottom:0;mso-position-horizontal:absolute;mso-position-horizontal-relative:text;mso-position-vertical:absolute;mso-position-vertical-relative:text;mso-height-percent:0;mso-height-relative:margin;v-text-anchor:middle" o:gfxdata="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" fillcolor="#5b9bd5 [3204]" strokecolor="#1f4d78 [1604]" strokeweight="1pt">
                 <v:textbox>
                   <w:txbxContent>
                     <w:p>
@@ -6097,8 +8330,6 @@
         </w:rPr>
         <w:tab/>
       </w:r>
-      <w:bookmarkStart w:id="0" w:name="_GoBack"/>
-      <w:bookmarkEnd w:id="0"/>
     </w:p>
     <w:p>
       <w:pPr>
@@ -6173,7 +8404,7 @@
 
 <file path=word/numbering.xml><?xml version="1.0" encoding="utf-8"?>
 <w:numbering xmlns:wpc="http://schemas.microsoft.com/office/word/2010/wordprocessingCanvas" xmlns:mc="http://schemas.openxmlformats.org/markup-compatibility/2006" xmlns:o="urn:schemas-microsoft-com:office:office" xmlns:r="http://schemas.openxmlformats.org/officeDocument/2006/relationships" xmlns:m="http://schemas.openxmlformats.org/officeDocument/2006/math" xmlns:v="urn:schemas-microsoft-com:vml" xmlns:wp14="http://schemas.microsoft.com/office/word/2010/wordprocessingDrawing" xmlns:wp="http://schemas.openxmlformats.org/drawingml/2006/wordprocessingDrawing" xmlns:w10="urn:schemas-microsoft-com:office:word" xmlns:w="http://schemas.openxmlformats.org/wordprocessingml/2006/main" xmlns:w14="http://schemas.microsoft.com/office/word/2010/wordml" xmlns:w15="http://schemas.microsoft.com/office/word/2012/wordml" xmlns:wpg="http://schemas.microsoft.com/office/word/2010/wordprocessingGroup" xmlns:wpi="http://schemas.microsoft.com/office/word/2010/wordprocessingInk" xmlns:wne="http://schemas.microsoft.com/office/word/2006/wordml" xmlns:wps="http://schemas.microsoft.com/office/word/2010/wordprocessingShape" mc:Ignorable="w14 w15 wp14">
-  <w:abstractNum w:abstractNumId="0" w15:restartNumberingAfterBreak="0">
+  <w:abstractNum w:abstractNumId="0">
     <w:nsid w:val="0317449B"/>
     <w:multiLevelType w:val="hybridMultilevel"/>
     <w:tmpl w:val="E46A4FE0"/>
@@ -6287,7 +8518,7 @@
       </w:rPr>
     </w:lvl>
   </w:abstractNum>
-  <w:abstractNum w:abstractNumId="1" w15:restartNumberingAfterBreak="0">
+  <w:abstractNum w:abstractNumId="1">
     <w:nsid w:val="0C542078"/>
     <w:multiLevelType w:val="hybridMultilevel"/>
     <w:tmpl w:val="A66062AA"/>
@@ -6401,7 +8632,7 @@
       </w:rPr>
     </w:lvl>
   </w:abstractNum>
-  <w:abstractNum w:abstractNumId="2" w15:restartNumberingAfterBreak="0">
+  <w:abstractNum w:abstractNumId="2">
     <w:nsid w:val="106C3D7C"/>
     <w:multiLevelType w:val="hybridMultilevel"/>
     <w:tmpl w:val="0FF45FD4"/>
@@ -6515,7 +8746,7 @@
       </w:rPr>
     </w:lvl>
   </w:abstractNum>
-  <w:abstractNum w:abstractNumId="3" w15:restartNumberingAfterBreak="0">
+  <w:abstractNum w:abstractNumId="3">
     <w:nsid w:val="18C6168D"/>
     <w:multiLevelType w:val="hybridMultilevel"/>
     <w:tmpl w:val="C1186756"/>
@@ -6629,7 +8860,7 @@
       </w:rPr>
     </w:lvl>
   </w:abstractNum>
-  <w:abstractNum w:abstractNumId="4" w15:restartNumberingAfterBreak="0">
+  <w:abstractNum w:abstractNumId="4">
     <w:nsid w:val="1DA907D0"/>
     <w:multiLevelType w:val="hybridMultilevel"/>
     <w:tmpl w:val="D19855AC"/>
@@ -6743,7 +8974,7 @@
       </w:rPr>
     </w:lvl>
   </w:abstractNum>
-  <w:abstractNum w:abstractNumId="5" w15:restartNumberingAfterBreak="0">
+  <w:abstractNum w:abstractNumId="5">
     <w:nsid w:val="29E623F2"/>
     <w:multiLevelType w:val="hybridMultilevel"/>
     <w:tmpl w:val="B44AE938"/>
@@ -6832,7 +9063,7 @@
       </w:pPr>
     </w:lvl>
   </w:abstractNum>
-  <w:abstractNum w:abstractNumId="6" w15:restartNumberingAfterBreak="0">
+  <w:abstractNum w:abstractNumId="6">
     <w:nsid w:val="2D247F07"/>
     <w:multiLevelType w:val="hybridMultilevel"/>
     <w:tmpl w:val="2A5EC504"/>
@@ -6921,7 +9152,7 @@
       </w:pPr>
     </w:lvl>
   </w:abstractNum>
-  <w:abstractNum w:abstractNumId="7" w15:restartNumberingAfterBreak="0">
+  <w:abstractNum w:abstractNumId="7">
     <w:nsid w:val="501039AB"/>
     <w:multiLevelType w:val="hybridMultilevel"/>
     <w:tmpl w:val="399EB3EC"/>
@@ -7035,7 +9266,7 @@
       </w:rPr>
     </w:lvl>
   </w:abstractNum>
-  <w:abstractNum w:abstractNumId="8" w15:restartNumberingAfterBreak="0">
+  <w:abstractNum w:abstractNumId="8">
     <w:nsid w:val="5DE312CA"/>
     <w:multiLevelType w:val="hybridMultilevel"/>
     <w:tmpl w:val="5C06AB44"/>
@@ -7149,7 +9380,7 @@
       </w:rPr>
     </w:lvl>
   </w:abstractNum>
-  <w:abstractNum w:abstractNumId="9" w15:restartNumberingAfterBreak="0">
+  <w:abstractNum w:abstractNumId="9">
     <w:nsid w:val="6CCF0A06"/>
     <w:multiLevelType w:val="hybridMultilevel"/>
     <w:tmpl w:val="B7A236EE"/>
@@ -7263,7 +9494,7 @@
       </w:rPr>
     </w:lvl>
   </w:abstractNum>
-  <w:abstractNum w:abstractNumId="10" w15:restartNumberingAfterBreak="0">
+  <w:abstractNum w:abstractNumId="10">
     <w:nsid w:val="6E9C3749"/>
     <w:multiLevelType w:val="hybridMultilevel"/>
     <w:tmpl w:val="4FA0071A"/>
@@ -7859,12 +10090,19 @@
     <w:tblPr>
       <w:tblStyleRowBandSize w:val="1"/>
       <w:tblStyleColBandSize w:val="1"/>
+      <w:tblInd w:w="0" w:type="dxa"/>
       <w:tblBorders>
         <w:top w:val="single" w:sz="8" w:space="0" w:color="A5A5A5" w:themeColor="accent3"/>
         <w:left w:val="single" w:sz="8" w:space="0" w:color="A5A5A5" w:themeColor="accent3"/>
         <w:bottom w:val="single" w:sz="8" w:space="0" w:color="A5A5A5" w:themeColor="accent3"/>
         <w:right w:val="single" w:sz="8" w:space="0" w:color="A5A5A5" w:themeColor="accent3"/>
       </w:tblBorders>
+      <w:tblCellMar>
+        <w:top w:w="0" w:type="dxa"/>
+        <w:left w:w="108" w:type="dxa"/>
+        <w:bottom w:w="0" w:type="dxa"/>
+        <w:right w:w="108" w:type="dxa"/>
+      </w:tblCellMar>
     </w:tblPr>
     <w:tblStylePr w:type="firstRow">
       <w:pPr>
@@ -7942,6 +10180,7 @@
       <w:spacing w:after="0" w:line="240" w:lineRule="auto"/>
     </w:pPr>
     <w:tblPr>
+      <w:tblInd w:w="0" w:type="dxa"/>
       <w:tblBorders>
         <w:top w:val="single" w:sz="4" w:space="0" w:color="auto"/>
         <w:left w:val="single" w:sz="4" w:space="0" w:color="auto"/>
@@ -7950,6 +10189,12 @@
         <w:insideH w:val="single" w:sz="4" w:space="0" w:color="auto"/>
         <w:insideV w:val="single" w:sz="4" w:space="0" w:color="auto"/>
       </w:tblBorders>
+      <w:tblCellMar>
+        <w:top w:w="0" w:type="dxa"/>
+        <w:left w:w="108" w:type="dxa"/>
+        <w:bottom w:w="0" w:type="dxa"/>
+        <w:right w:w="108" w:type="dxa"/>
+      </w:tblCellMar>
     </w:tblPr>
   </w:style>
   <w:style w:type="paragraph" w:styleId="Header">
@@ -8265,7 +10510,7 @@
 </file>
 
 <file path=customXml/itemProps1.xml><?xml version="1.0" encoding="utf-8"?>
-<ds:datastoreItem xmlns:ds="http://schemas.openxmlformats.org/officeDocument/2006/customXml" ds:itemID="{AD8D75E5-062D-48CA-99A9-7FB6BA248BAD}">
+<ds:datastoreItem xmlns:ds="http://schemas.openxmlformats.org/officeDocument/2006/customXml" ds:itemID="{243BB05B-FF3C-4F84-99E3-9FBE6E32A764}">
   <ds:schemaRefs>
     <ds:schemaRef ds:uri="http://schemas.openxmlformats.org/officeDocument/2006/bibliography"/>
   </ds:schemaRefs>

</xml_diff>